<commit_message>
added spatial complexity analysis for addActivity method
</commit_message>
<xml_diff>
--- a/Docs/Temporal and Spatial Complexity Analysis.docx
+++ b/Docs/Temporal and Spatial Complexity Analysis.docx
@@ -1235,9 +1235,88 @@
       <w:pPr>
         <w:jc w:val="center"/>
         <w:rPr>
-          <w:rFonts w:ascii="Times New Roman" w:hAnsi="Times New Roman" w:cs="Times New Roman"/>
-          <w:b/>
-          <w:bCs/>
+          <w:rFonts w:ascii="Times New Roman" w:eastAsiaTheme="minorEastAsia" w:hAnsi="Times New Roman" w:cs="Times New Roman"/>
+          <w:lang w:val="en-US"/>
+        </w:rPr>
+      </w:pPr>
+      <m:oMathPara>
+        <m:oMath>
+          <m:r>
+            <w:rPr>
+              <w:rFonts w:ascii="Cambria Math" w:hAnsi="Cambria Math" w:cs="Times New Roman"/>
+              <w:lang w:val="en-US"/>
+            </w:rPr>
+            <m:t>T</m:t>
+          </m:r>
+          <m:d>
+            <m:dPr>
+              <m:ctrlPr>
+                <w:rPr>
+                  <w:rFonts w:ascii="Cambria Math" w:hAnsi="Cambria Math" w:cs="Times New Roman"/>
+                  <w:i/>
+                  <w:lang w:val="en-US"/>
+                </w:rPr>
+              </m:ctrlPr>
+            </m:dPr>
+            <m:e>
+              <m:r>
+                <w:rPr>
+                  <w:rFonts w:ascii="Cambria Math" w:hAnsi="Cambria Math" w:cs="Times New Roman"/>
+                  <w:lang w:val="en-US"/>
+                </w:rPr>
+                <m:t>A</m:t>
+              </m:r>
+            </m:e>
+          </m:d>
+          <m:r>
+            <w:rPr>
+              <w:rFonts w:ascii="Cambria Math" w:hAnsi="Cambria Math" w:cs="Times New Roman"/>
+              <w:lang w:val="en-US"/>
+            </w:rPr>
+            <m:t>=</m:t>
+          </m:r>
+          <m:r>
+            <w:rPr>
+              <w:rFonts w:ascii="Cambria Math" w:hAnsi="Cambria Math" w:cs="Times New Roman"/>
+              <w:lang w:val="en-US"/>
+            </w:rPr>
+            <m:t>1+1+1+1+1+</m:t>
+          </m:r>
+          <m:d>
+            <m:dPr>
+              <m:ctrlPr>
+                <w:rPr>
+                  <w:rFonts w:ascii="Cambria Math" w:hAnsi="Cambria Math" w:cs="Times New Roman"/>
+                  <w:i/>
+                  <w:lang w:val="en-US"/>
+                </w:rPr>
+              </m:ctrlPr>
+            </m:dPr>
+            <m:e>
+              <m:r>
+                <w:rPr>
+                  <w:rFonts w:ascii="Cambria Math" w:hAnsi="Cambria Math" w:cs="Times New Roman"/>
+                  <w:lang w:val="en-US"/>
+                </w:rPr>
+                <m:t>n+1</m:t>
+              </m:r>
+            </m:e>
+          </m:d>
+          <m:r>
+            <w:rPr>
+              <w:rFonts w:ascii="Cambria Math" w:hAnsi="Cambria Math" w:cs="Times New Roman"/>
+              <w:lang w:val="en-US"/>
+            </w:rPr>
+            <m:t>+n+1+1+1+1</m:t>
+          </m:r>
+        </m:oMath>
+      </m:oMathPara>
+    </w:p>
+    <w:p>
+      <w:pPr>
+        <w:jc w:val="center"/>
+        <w:rPr>
+          <w:rFonts w:ascii="Times New Roman" w:eastAsiaTheme="minorEastAsia" w:hAnsi="Times New Roman" w:cs="Times New Roman"/>
           <w:lang w:val="en-US"/>
         </w:rPr>
       </w:pPr>
@@ -1246,9 +1325,61 @@
       <w:pPr>
         <w:jc w:val="center"/>
         <w:rPr>
-          <w:rFonts w:ascii="Times New Roman" w:hAnsi="Times New Roman" w:cs="Times New Roman"/>
-          <w:b/>
-          <w:bCs/>
+          <w:rFonts w:ascii="Times New Roman" w:eastAsiaTheme="minorEastAsia" w:hAnsi="Times New Roman" w:cs="Times New Roman"/>
+          <w:lang w:val="en-US"/>
+        </w:rPr>
+      </w:pPr>
+      <m:oMathPara>
+        <m:oMath>
+          <m:r>
+            <w:rPr>
+              <w:rFonts w:ascii="Cambria Math" w:hAnsi="Cambria Math" w:cs="Times New Roman"/>
+              <w:lang w:val="en-US"/>
+            </w:rPr>
+            <m:t>T</m:t>
+          </m:r>
+          <m:d>
+            <m:dPr>
+              <m:ctrlPr>
+                <w:rPr>
+                  <w:rFonts w:ascii="Cambria Math" w:hAnsi="Cambria Math" w:cs="Times New Roman"/>
+                  <w:i/>
+                  <w:lang w:val="en-US"/>
+                </w:rPr>
+              </m:ctrlPr>
+            </m:dPr>
+            <m:e>
+              <m:r>
+                <w:rPr>
+                  <w:rFonts w:ascii="Cambria Math" w:hAnsi="Cambria Math" w:cs="Times New Roman"/>
+                  <w:lang w:val="en-US"/>
+                </w:rPr>
+                <m:t>A</m:t>
+              </m:r>
+            </m:e>
+          </m:d>
+          <m:r>
+            <w:rPr>
+              <w:rFonts w:ascii="Cambria Math" w:hAnsi="Cambria Math" w:cs="Times New Roman"/>
+              <w:lang w:val="en-US"/>
+            </w:rPr>
+            <m:t>=</m:t>
+          </m:r>
+          <m:r>
+            <w:rPr>
+              <w:rFonts w:ascii="Cambria Math" w:hAnsi="Cambria Math" w:cs="Times New Roman"/>
+              <w:lang w:val="en-US"/>
+            </w:rPr>
+            <m:t>2n+10</m:t>
+          </m:r>
+        </m:oMath>
+      </m:oMathPara>
+    </w:p>
+    <w:p>
+      <w:pPr>
+        <w:jc w:val="center"/>
+        <w:rPr>
+          <w:rFonts w:ascii="Times New Roman" w:eastAsiaTheme="minorEastAsia" w:hAnsi="Times New Roman" w:cs="Times New Roman"/>
           <w:lang w:val="en-US"/>
         </w:rPr>
       </w:pPr>
@@ -1257,9 +1388,41 @@
       <w:pPr>
         <w:jc w:val="center"/>
         <w:rPr>
+          <w:rFonts w:ascii="Cambria Math" w:hAnsi="Cambria Math" w:cs="Cambria Math"/>
+        </w:rPr>
+      </w:pPr>
+      <w:r>
+        <w:rPr>
           <w:rFonts w:ascii="Times New Roman" w:hAnsi="Times New Roman" w:cs="Times New Roman"/>
-          <w:b/>
-          <w:bCs/>
+          <w:lang w:val="en-US"/>
+        </w:rPr>
+        <w:t xml:space="preserve">With this we can say that the time complexity of this algorithm in big O notation would be : </w:t>
+      </w:r>
+    </w:p>
+    <w:p>
+      <w:pPr>
+        <w:jc w:val="center"/>
+        <w:rPr>
+          <w:rFonts w:ascii="Times New Roman" w:eastAsiaTheme="minorEastAsia" w:hAnsi="Times New Roman" w:cs="Times New Roman"/>
+          <w:lang w:val="en-US"/>
+        </w:rPr>
+      </w:pPr>
+      <m:oMathPara>
+        <m:oMath>
+          <m:r>
+            <w:rPr>
+              <w:rFonts w:ascii="Cambria Math" w:eastAsiaTheme="minorEastAsia" w:hAnsi="Cambria Math" w:cs="Times New Roman"/>
+              <w:lang w:val="en-US"/>
+            </w:rPr>
+            <m:t>O(n)</m:t>
+          </m:r>
+        </m:oMath>
+      </m:oMathPara>
+    </w:p>
+    <w:p>
+      <w:pPr>
+        <w:rPr>
+          <w:rFonts w:ascii="Times New Roman" w:eastAsiaTheme="minorEastAsia" w:hAnsi="Times New Roman" w:cs="Times New Roman"/>
           <w:lang w:val="en-US"/>
         </w:rPr>
       </w:pPr>
@@ -1267,6 +1430,2790 @@
     <w:p>
       <w:pPr>
         <w:jc w:val="center"/>
+        <w:rPr>
+          <w:rFonts w:ascii="Times New Roman" w:eastAsiaTheme="minorEastAsia" w:hAnsi="Times New Roman" w:cs="Times New Roman"/>
+          <w:lang w:val="en-US"/>
+        </w:rPr>
+      </w:pPr>
+    </w:p>
+    <w:p>
+      <w:pPr>
+        <w:rPr>
+          <w:rFonts w:ascii="Times New Roman" w:hAnsi="Times New Roman" w:cs="Times New Roman"/>
+          <w:b/>
+          <w:bCs/>
+          <w:lang w:val="en-US"/>
+        </w:rPr>
+      </w:pPr>
+    </w:p>
+    <w:p>
+      <w:pPr>
+        <w:jc w:val="both"/>
+        <w:rPr>
+          <w:rFonts w:ascii="Times New Roman" w:hAnsi="Times New Roman" w:cs="Times New Roman"/>
+          <w:b/>
+          <w:bCs/>
+          <w:sz w:val="22"/>
+          <w:szCs w:val="22"/>
+          <w:lang w:val="en-US"/>
+        </w:rPr>
+      </w:pPr>
+      <w:r>
+        <w:rPr>
+          <w:rFonts w:ascii="Times New Roman" w:hAnsi="Times New Roman" w:cs="Times New Roman"/>
+          <w:b/>
+          <w:bCs/>
+          <w:sz w:val="22"/>
+          <w:szCs w:val="22"/>
+          <w:lang w:val="en-US"/>
+        </w:rPr>
+        <w:t xml:space="preserve">Insert element in a </w:t>
+      </w:r>
+      <w:proofErr w:type="spellStart"/>
+      <w:r>
+        <w:rPr>
+          <w:rFonts w:ascii="Times New Roman" w:hAnsi="Times New Roman" w:cs="Times New Roman"/>
+          <w:b/>
+          <w:bCs/>
+          <w:sz w:val="22"/>
+          <w:szCs w:val="22"/>
+          <w:lang w:val="en-US"/>
+        </w:rPr>
+        <w:t>MaxHeap</w:t>
+      </w:r>
+      <w:proofErr w:type="spellEnd"/>
+    </w:p>
+    <w:p>
+      <w:pPr>
+        <w:jc w:val="both"/>
+        <w:rPr>
+          <w:rFonts w:ascii="Times New Roman" w:hAnsi="Times New Roman" w:cs="Times New Roman"/>
+          <w:b/>
+          <w:bCs/>
+          <w:lang w:val="en-US"/>
+        </w:rPr>
+      </w:pPr>
+    </w:p>
+    <w:tbl>
+      <w:tblPr>
+        <w:tblStyle w:val="Tablaconcuadrcula"/>
+        <w:tblW w:w="0" w:type="auto"/>
+        <w:tblLook w:val="04A0" w:firstRow="1" w:lastRow="0" w:firstColumn="1" w:lastColumn="0" w:noHBand="0" w:noVBand="1"/>
+      </w:tblPr>
+      <w:tblGrid>
+        <w:gridCol w:w="6941"/>
+        <w:gridCol w:w="1887"/>
+      </w:tblGrid>
+      <w:tr>
+        <w:tc>
+          <w:tcPr>
+            <w:tcW w:w="6941" w:type="dxa"/>
+            <w:shd w:val="clear" w:color="auto" w:fill="B4C6E7" w:themeFill="accent1" w:themeFillTint="66"/>
+          </w:tcPr>
+          <w:p>
+            <w:pPr>
+              <w:jc w:val="center"/>
+              <w:rPr>
+                <w:rFonts w:ascii="Times New Roman" w:hAnsi="Times New Roman" w:cs="Times New Roman"/>
+                <w:b/>
+                <w:bCs/>
+                <w:i/>
+                <w:iCs/>
+                <w:sz w:val="22"/>
+                <w:szCs w:val="22"/>
+                <w:lang w:val="en-US"/>
+              </w:rPr>
+            </w:pPr>
+            <w:r>
+              <w:rPr>
+                <w:rFonts w:ascii="Times New Roman" w:hAnsi="Times New Roman" w:cs="Times New Roman"/>
+                <w:b/>
+                <w:bCs/>
+                <w:i/>
+                <w:iCs/>
+                <w:sz w:val="22"/>
+                <w:szCs w:val="22"/>
+                <w:lang w:val="en-US"/>
+              </w:rPr>
+              <w:t>Statement</w:t>
+            </w:r>
+          </w:p>
+        </w:tc>
+        <w:tc>
+          <w:tcPr>
+            <w:tcW w:w="1887" w:type="dxa"/>
+            <w:shd w:val="clear" w:color="auto" w:fill="B4C6E7" w:themeFill="accent1" w:themeFillTint="66"/>
+          </w:tcPr>
+          <w:p>
+            <w:pPr>
+              <w:jc w:val="center"/>
+              <w:rPr>
+                <w:rFonts w:ascii="Times New Roman" w:hAnsi="Times New Roman" w:cs="Times New Roman"/>
+                <w:b/>
+                <w:bCs/>
+                <w:i/>
+                <w:iCs/>
+                <w:sz w:val="22"/>
+                <w:szCs w:val="22"/>
+                <w:lang w:val="en-US"/>
+              </w:rPr>
+            </w:pPr>
+            <w:r>
+              <w:rPr>
+                <w:rFonts w:ascii="Times New Roman" w:hAnsi="Times New Roman" w:cs="Times New Roman"/>
+                <w:b/>
+                <w:bCs/>
+                <w:i/>
+                <w:iCs/>
+                <w:sz w:val="22"/>
+                <w:szCs w:val="22"/>
+                <w:lang w:val="en-US"/>
+              </w:rPr>
+              <w:t>Effort</w:t>
+            </w:r>
+          </w:p>
+        </w:tc>
+      </w:tr>
+      <w:tr>
+        <w:tc>
+          <w:tcPr>
+            <w:tcW w:w="6941" w:type="dxa"/>
+          </w:tcPr>
+          <w:p>
+            <w:pPr>
+              <w:jc w:val="both"/>
+              <w:rPr>
+                <w:rFonts w:ascii="Times New Roman" w:hAnsi="Times New Roman" w:cs="Times New Roman"/>
+                <w:sz w:val="21"/>
+                <w:szCs w:val="21"/>
+                <w:lang w:val="en-US"/>
+              </w:rPr>
+            </w:pPr>
+            <w:proofErr w:type="spellStart"/>
+            <w:r>
+              <w:rPr>
+                <w:rFonts w:ascii="Times New Roman" w:hAnsi="Times New Roman" w:cs="Times New Roman"/>
+                <w:sz w:val="21"/>
+                <w:szCs w:val="21"/>
+                <w:lang w:val="en-US"/>
+              </w:rPr>
+              <w:t>heap.add</w:t>
+            </w:r>
+            <w:proofErr w:type="spellEnd"/>
+            <w:r>
+              <w:rPr>
+                <w:rFonts w:ascii="Times New Roman" w:hAnsi="Times New Roman" w:cs="Times New Roman"/>
+                <w:sz w:val="21"/>
+                <w:szCs w:val="21"/>
+                <w:lang w:val="en-US"/>
+              </w:rPr>
+              <w:t>(element);</w:t>
+            </w:r>
+          </w:p>
+        </w:tc>
+        <w:tc>
+          <w:tcPr>
+            <w:tcW w:w="1887" w:type="dxa"/>
+          </w:tcPr>
+          <w:p>
+            <w:pPr>
+              <w:jc w:val="center"/>
+              <w:rPr>
+                <w:rFonts w:ascii="Times New Roman" w:hAnsi="Times New Roman" w:cs="Times New Roman"/>
+                <w:sz w:val="22"/>
+                <w:szCs w:val="22"/>
+                <w:lang w:val="en-US"/>
+              </w:rPr>
+            </w:pPr>
+            <w:r>
+              <w:rPr>
+                <w:rFonts w:ascii="Times New Roman" w:hAnsi="Times New Roman" w:cs="Times New Roman"/>
+                <w:sz w:val="22"/>
+                <w:szCs w:val="22"/>
+                <w:lang w:val="en-US"/>
+              </w:rPr>
+              <w:t>1</w:t>
+            </w:r>
+          </w:p>
+        </w:tc>
+      </w:tr>
+      <w:tr>
+        <w:tc>
+          <w:tcPr>
+            <w:tcW w:w="6941" w:type="dxa"/>
+          </w:tcPr>
+          <w:p>
+            <w:pPr>
+              <w:jc w:val="both"/>
+              <w:rPr>
+                <w:rFonts w:ascii="Times New Roman" w:hAnsi="Times New Roman" w:cs="Times New Roman"/>
+                <w:sz w:val="21"/>
+                <w:szCs w:val="21"/>
+                <w:lang w:val="en-US"/>
+              </w:rPr>
+            </w:pPr>
+            <w:r>
+              <w:rPr>
+                <w:rFonts w:ascii="Times New Roman" w:hAnsi="Times New Roman" w:cs="Times New Roman"/>
+                <w:sz w:val="21"/>
+                <w:szCs w:val="21"/>
+                <w:lang w:val="en-US"/>
+              </w:rPr>
+              <w:t>int index=</w:t>
+            </w:r>
+            <w:proofErr w:type="spellStart"/>
+            <w:r>
+              <w:rPr>
+                <w:rFonts w:ascii="Times New Roman" w:hAnsi="Times New Roman" w:cs="Times New Roman"/>
+                <w:sz w:val="21"/>
+                <w:szCs w:val="21"/>
+                <w:lang w:val="en-US"/>
+              </w:rPr>
+              <w:t>heap.size</w:t>
+            </w:r>
+            <w:proofErr w:type="spellEnd"/>
+            <w:r>
+              <w:rPr>
+                <w:rFonts w:ascii="Times New Roman" w:hAnsi="Times New Roman" w:cs="Times New Roman"/>
+                <w:sz w:val="21"/>
+                <w:szCs w:val="21"/>
+                <w:lang w:val="en-US"/>
+              </w:rPr>
+              <w:t>()-1;</w:t>
+            </w:r>
+          </w:p>
+        </w:tc>
+        <w:tc>
+          <w:tcPr>
+            <w:tcW w:w="1887" w:type="dxa"/>
+          </w:tcPr>
+          <w:p>
+            <w:pPr>
+              <w:jc w:val="center"/>
+              <w:rPr>
+                <w:rFonts w:ascii="Times New Roman" w:hAnsi="Times New Roman" w:cs="Times New Roman"/>
+                <w:sz w:val="22"/>
+                <w:szCs w:val="22"/>
+                <w:lang w:val="en-US"/>
+              </w:rPr>
+            </w:pPr>
+            <w:r>
+              <w:rPr>
+                <w:rFonts w:ascii="Times New Roman" w:hAnsi="Times New Roman" w:cs="Times New Roman"/>
+                <w:sz w:val="22"/>
+                <w:szCs w:val="22"/>
+                <w:lang w:val="en-US"/>
+              </w:rPr>
+              <w:t>1</w:t>
+            </w:r>
+          </w:p>
+        </w:tc>
+      </w:tr>
+      <w:tr>
+        <w:tc>
+          <w:tcPr>
+            <w:tcW w:w="6941" w:type="dxa"/>
+          </w:tcPr>
+          <w:p>
+            <w:pPr>
+              <w:jc w:val="both"/>
+              <w:rPr>
+                <w:rFonts w:ascii="Times New Roman" w:hAnsi="Times New Roman" w:cs="Times New Roman"/>
+                <w:sz w:val="21"/>
+                <w:szCs w:val="21"/>
+                <w:lang w:val="en-US"/>
+              </w:rPr>
+            </w:pPr>
+            <w:r>
+              <w:rPr>
+                <w:rFonts w:ascii="Times New Roman" w:hAnsi="Times New Roman" w:cs="Times New Roman"/>
+                <w:sz w:val="21"/>
+                <w:szCs w:val="21"/>
+                <w:lang w:val="en-US"/>
+              </w:rPr>
+              <w:t>while(index&gt;0){</w:t>
+            </w:r>
+          </w:p>
+        </w:tc>
+        <w:tc>
+          <w:tcPr>
+            <w:tcW w:w="1887" w:type="dxa"/>
+          </w:tcPr>
+          <w:p>
+            <w:pPr>
+              <w:jc w:val="center"/>
+              <w:rPr>
+                <w:rFonts w:ascii="Times New Roman" w:hAnsi="Times New Roman" w:cs="Times New Roman"/>
+                <w:sz w:val="22"/>
+                <w:szCs w:val="22"/>
+                <w:lang w:val="en-US"/>
+              </w:rPr>
+            </w:pPr>
+            <w:r>
+              <w:rPr>
+                <w:rFonts w:ascii="Times New Roman" w:hAnsi="Times New Roman" w:cs="Times New Roman"/>
+                <w:sz w:val="22"/>
+                <w:szCs w:val="22"/>
+                <w:lang w:val="en-US"/>
+              </w:rPr>
+              <w:t>n+1</w:t>
+            </w:r>
+          </w:p>
+        </w:tc>
+      </w:tr>
+      <w:tr>
+        <w:tc>
+          <w:tcPr>
+            <w:tcW w:w="6941" w:type="dxa"/>
+          </w:tcPr>
+          <w:p>
+            <w:pPr>
+              <w:jc w:val="both"/>
+              <w:rPr>
+                <w:rFonts w:ascii="Times New Roman" w:hAnsi="Times New Roman" w:cs="Times New Roman"/>
+                <w:sz w:val="21"/>
+                <w:szCs w:val="21"/>
+                <w:lang w:val="en-US"/>
+              </w:rPr>
+            </w:pPr>
+            <w:r>
+              <w:rPr>
+                <w:rFonts w:ascii="Times New Roman" w:hAnsi="Times New Roman" w:cs="Times New Roman"/>
+                <w:sz w:val="21"/>
+                <w:szCs w:val="21"/>
+                <w:lang w:val="en-US"/>
+              </w:rPr>
+              <w:t xml:space="preserve">    int </w:t>
+            </w:r>
+            <w:proofErr w:type="spellStart"/>
+            <w:r>
+              <w:rPr>
+                <w:rFonts w:ascii="Times New Roman" w:hAnsi="Times New Roman" w:cs="Times New Roman"/>
+                <w:sz w:val="21"/>
+                <w:szCs w:val="21"/>
+                <w:lang w:val="en-US"/>
+              </w:rPr>
+              <w:t>parentIndex</w:t>
+            </w:r>
+            <w:proofErr w:type="spellEnd"/>
+            <w:r>
+              <w:rPr>
+                <w:rFonts w:ascii="Times New Roman" w:hAnsi="Times New Roman" w:cs="Times New Roman"/>
+                <w:sz w:val="21"/>
+                <w:szCs w:val="21"/>
+                <w:lang w:val="en-US"/>
+              </w:rPr>
+              <w:t>=(</w:t>
+            </w:r>
+            <w:proofErr w:type="gramStart"/>
+            <w:r>
+              <w:rPr>
+                <w:rFonts w:ascii="Times New Roman" w:hAnsi="Times New Roman" w:cs="Times New Roman"/>
+                <w:sz w:val="21"/>
+                <w:szCs w:val="21"/>
+                <w:lang w:val="en-US"/>
+              </w:rPr>
+              <w:t>index-1</w:t>
+            </w:r>
+            <w:proofErr w:type="gramEnd"/>
+            <w:r>
+              <w:rPr>
+                <w:rFonts w:ascii="Times New Roman" w:hAnsi="Times New Roman" w:cs="Times New Roman"/>
+                <w:sz w:val="21"/>
+                <w:szCs w:val="21"/>
+                <w:lang w:val="en-US"/>
+              </w:rPr>
+              <w:t>)/2;</w:t>
+            </w:r>
+          </w:p>
+        </w:tc>
+        <w:tc>
+          <w:tcPr>
+            <w:tcW w:w="1887" w:type="dxa"/>
+          </w:tcPr>
+          <w:p>
+            <w:pPr>
+              <w:jc w:val="center"/>
+              <w:rPr>
+                <w:rFonts w:ascii="Times New Roman" w:hAnsi="Times New Roman" w:cs="Times New Roman"/>
+                <w:sz w:val="22"/>
+                <w:szCs w:val="22"/>
+                <w:lang w:val="en-US"/>
+              </w:rPr>
+            </w:pPr>
+            <w:r>
+              <w:rPr>
+                <w:rFonts w:ascii="Times New Roman" w:hAnsi="Times New Roman" w:cs="Times New Roman"/>
+                <w:sz w:val="22"/>
+                <w:szCs w:val="22"/>
+                <w:lang w:val="en-US"/>
+              </w:rPr>
+              <w:t>n</w:t>
+            </w:r>
+          </w:p>
+        </w:tc>
+      </w:tr>
+      <w:tr>
+        <w:tc>
+          <w:tcPr>
+            <w:tcW w:w="6941" w:type="dxa"/>
+          </w:tcPr>
+          <w:p>
+            <w:pPr>
+              <w:jc w:val="both"/>
+              <w:rPr>
+                <w:rFonts w:ascii="Times New Roman" w:hAnsi="Times New Roman" w:cs="Times New Roman"/>
+                <w:sz w:val="21"/>
+                <w:szCs w:val="21"/>
+                <w:lang w:val="en-US"/>
+              </w:rPr>
+            </w:pPr>
+            <w:r>
+              <w:rPr>
+                <w:rFonts w:ascii="Times New Roman" w:hAnsi="Times New Roman" w:cs="Times New Roman"/>
+                <w:sz w:val="21"/>
+                <w:szCs w:val="21"/>
+                <w:lang w:val="en-US"/>
+              </w:rPr>
+              <w:t xml:space="preserve">    </w:t>
+            </w:r>
+            <w:r>
+              <w:rPr>
+                <w:rFonts w:ascii="Times New Roman" w:hAnsi="Times New Roman" w:cs="Times New Roman"/>
+                <w:sz w:val="21"/>
+                <w:szCs w:val="21"/>
+                <w:lang w:val="en-US"/>
+              </w:rPr>
+              <w:t>if(</w:t>
+            </w:r>
+            <w:proofErr w:type="spellStart"/>
+            <w:r>
+              <w:rPr>
+                <w:rFonts w:ascii="Times New Roman" w:hAnsi="Times New Roman" w:cs="Times New Roman"/>
+                <w:sz w:val="21"/>
+                <w:szCs w:val="21"/>
+                <w:lang w:val="en-US"/>
+              </w:rPr>
+              <w:t>heap.get</w:t>
+            </w:r>
+            <w:proofErr w:type="spellEnd"/>
+            <w:r>
+              <w:rPr>
+                <w:rFonts w:ascii="Times New Roman" w:hAnsi="Times New Roman" w:cs="Times New Roman"/>
+                <w:sz w:val="21"/>
+                <w:szCs w:val="21"/>
+                <w:lang w:val="en-US"/>
+              </w:rPr>
+              <w:t>(index).</w:t>
+            </w:r>
+            <w:proofErr w:type="spellStart"/>
+            <w:r>
+              <w:rPr>
+                <w:rFonts w:ascii="Times New Roman" w:hAnsi="Times New Roman" w:cs="Times New Roman"/>
+                <w:sz w:val="21"/>
+                <w:szCs w:val="21"/>
+                <w:lang w:val="en-US"/>
+              </w:rPr>
+              <w:t>compareTo</w:t>
+            </w:r>
+            <w:proofErr w:type="spellEnd"/>
+            <w:r>
+              <w:rPr>
+                <w:rFonts w:ascii="Times New Roman" w:hAnsi="Times New Roman" w:cs="Times New Roman"/>
+                <w:sz w:val="21"/>
+                <w:szCs w:val="21"/>
+                <w:lang w:val="en-US"/>
+              </w:rPr>
+              <w:t>(</w:t>
+            </w:r>
+            <w:proofErr w:type="spellStart"/>
+            <w:r>
+              <w:rPr>
+                <w:rFonts w:ascii="Times New Roman" w:hAnsi="Times New Roman" w:cs="Times New Roman"/>
+                <w:sz w:val="21"/>
+                <w:szCs w:val="21"/>
+                <w:lang w:val="en-US"/>
+              </w:rPr>
+              <w:t>heap.get</w:t>
+            </w:r>
+            <w:proofErr w:type="spellEnd"/>
+            <w:r>
+              <w:rPr>
+                <w:rFonts w:ascii="Times New Roman" w:hAnsi="Times New Roman" w:cs="Times New Roman"/>
+                <w:sz w:val="21"/>
+                <w:szCs w:val="21"/>
+                <w:lang w:val="en-US"/>
+              </w:rPr>
+              <w:t>(</w:t>
+            </w:r>
+            <w:proofErr w:type="spellStart"/>
+            <w:r>
+              <w:rPr>
+                <w:rFonts w:ascii="Times New Roman" w:hAnsi="Times New Roman" w:cs="Times New Roman"/>
+                <w:sz w:val="21"/>
+                <w:szCs w:val="21"/>
+                <w:lang w:val="en-US"/>
+              </w:rPr>
+              <w:t>parentIndex</w:t>
+            </w:r>
+            <w:proofErr w:type="spellEnd"/>
+            <w:r>
+              <w:rPr>
+                <w:rFonts w:ascii="Times New Roman" w:hAnsi="Times New Roman" w:cs="Times New Roman"/>
+                <w:sz w:val="21"/>
+                <w:szCs w:val="21"/>
+                <w:lang w:val="en-US"/>
+              </w:rPr>
+              <w:t>))&lt;0){</w:t>
+            </w:r>
+          </w:p>
+        </w:tc>
+        <w:tc>
+          <w:tcPr>
+            <w:tcW w:w="1887" w:type="dxa"/>
+          </w:tcPr>
+          <w:p>
+            <w:pPr>
+              <w:jc w:val="center"/>
+              <w:rPr>
+                <w:rFonts w:ascii="Times New Roman" w:hAnsi="Times New Roman" w:cs="Times New Roman"/>
+                <w:sz w:val="22"/>
+                <w:szCs w:val="22"/>
+                <w:lang w:val="en-US"/>
+              </w:rPr>
+            </w:pPr>
+            <w:r>
+              <w:rPr>
+                <w:rFonts w:ascii="Times New Roman" w:hAnsi="Times New Roman" w:cs="Times New Roman"/>
+                <w:sz w:val="22"/>
+                <w:szCs w:val="22"/>
+                <w:lang w:val="en-US"/>
+              </w:rPr>
+              <w:t>n</w:t>
+            </w:r>
+          </w:p>
+        </w:tc>
+      </w:tr>
+      <w:tr>
+        <w:tc>
+          <w:tcPr>
+            <w:tcW w:w="6941" w:type="dxa"/>
+          </w:tcPr>
+          <w:p>
+            <w:pPr>
+              <w:jc w:val="both"/>
+              <w:rPr>
+                <w:rFonts w:ascii="Times New Roman" w:hAnsi="Times New Roman" w:cs="Times New Roman"/>
+                <w:sz w:val="21"/>
+                <w:szCs w:val="21"/>
+                <w:lang w:val="en-US"/>
+              </w:rPr>
+            </w:pPr>
+            <w:r>
+              <w:rPr>
+                <w:rFonts w:ascii="Times New Roman" w:hAnsi="Times New Roman" w:cs="Times New Roman"/>
+                <w:sz w:val="21"/>
+                <w:szCs w:val="21"/>
+                <w:lang w:val="en-US"/>
+              </w:rPr>
+              <w:t xml:space="preserve">        T temp=</w:t>
+            </w:r>
+            <w:proofErr w:type="spellStart"/>
+            <w:r>
+              <w:rPr>
+                <w:rFonts w:ascii="Times New Roman" w:hAnsi="Times New Roman" w:cs="Times New Roman"/>
+                <w:sz w:val="21"/>
+                <w:szCs w:val="21"/>
+                <w:lang w:val="en-US"/>
+              </w:rPr>
+              <w:t>heap.get</w:t>
+            </w:r>
+            <w:proofErr w:type="spellEnd"/>
+            <w:r>
+              <w:rPr>
+                <w:rFonts w:ascii="Times New Roman" w:hAnsi="Times New Roman" w:cs="Times New Roman"/>
+                <w:sz w:val="21"/>
+                <w:szCs w:val="21"/>
+                <w:lang w:val="en-US"/>
+              </w:rPr>
+              <w:t>(index);</w:t>
+            </w:r>
+          </w:p>
+        </w:tc>
+        <w:tc>
+          <w:tcPr>
+            <w:tcW w:w="1887" w:type="dxa"/>
+          </w:tcPr>
+          <w:p>
+            <w:pPr>
+              <w:jc w:val="center"/>
+              <w:rPr>
+                <w:rFonts w:ascii="Times New Roman" w:hAnsi="Times New Roman" w:cs="Times New Roman"/>
+                <w:sz w:val="22"/>
+                <w:szCs w:val="22"/>
+                <w:lang w:val="en-US"/>
+              </w:rPr>
+            </w:pPr>
+            <w:r>
+              <w:rPr>
+                <w:rFonts w:ascii="Times New Roman" w:hAnsi="Times New Roman" w:cs="Times New Roman"/>
+                <w:sz w:val="22"/>
+                <w:szCs w:val="22"/>
+                <w:lang w:val="en-US"/>
+              </w:rPr>
+              <w:t>n</w:t>
+            </w:r>
+          </w:p>
+        </w:tc>
+      </w:tr>
+      <w:tr>
+        <w:tc>
+          <w:tcPr>
+            <w:tcW w:w="6941" w:type="dxa"/>
+          </w:tcPr>
+          <w:p>
+            <w:pPr>
+              <w:jc w:val="both"/>
+              <w:rPr>
+                <w:rFonts w:ascii="Times New Roman" w:hAnsi="Times New Roman" w:cs="Times New Roman"/>
+                <w:sz w:val="21"/>
+                <w:szCs w:val="21"/>
+                <w:lang w:val="en-US"/>
+              </w:rPr>
+            </w:pPr>
+            <w:r>
+              <w:rPr>
+                <w:rFonts w:ascii="Times New Roman" w:hAnsi="Times New Roman" w:cs="Times New Roman"/>
+                <w:sz w:val="21"/>
+                <w:szCs w:val="21"/>
+                <w:lang w:val="en-US"/>
+              </w:rPr>
+              <w:t xml:space="preserve">        </w:t>
+            </w:r>
+            <w:proofErr w:type="spellStart"/>
+            <w:r>
+              <w:rPr>
+                <w:rFonts w:ascii="Times New Roman" w:hAnsi="Times New Roman" w:cs="Times New Roman"/>
+                <w:sz w:val="21"/>
+                <w:szCs w:val="21"/>
+                <w:lang w:val="en-US"/>
+              </w:rPr>
+              <w:t>Heap.set</w:t>
+            </w:r>
+            <w:proofErr w:type="spellEnd"/>
+            <w:r>
+              <w:rPr>
+                <w:rFonts w:ascii="Times New Roman" w:hAnsi="Times New Roman" w:cs="Times New Roman"/>
+                <w:sz w:val="21"/>
+                <w:szCs w:val="21"/>
+                <w:lang w:val="en-US"/>
+              </w:rPr>
+              <w:t xml:space="preserve">(index, </w:t>
+            </w:r>
+            <w:proofErr w:type="spellStart"/>
+            <w:r>
+              <w:rPr>
+                <w:rFonts w:ascii="Times New Roman" w:hAnsi="Times New Roman" w:cs="Times New Roman"/>
+                <w:sz w:val="21"/>
+                <w:szCs w:val="21"/>
+                <w:lang w:val="en-US"/>
+              </w:rPr>
+              <w:t>heap.get</w:t>
+            </w:r>
+            <w:proofErr w:type="spellEnd"/>
+            <w:r>
+              <w:rPr>
+                <w:rFonts w:ascii="Times New Roman" w:hAnsi="Times New Roman" w:cs="Times New Roman"/>
+                <w:sz w:val="21"/>
+                <w:szCs w:val="21"/>
+                <w:lang w:val="en-US"/>
+              </w:rPr>
+              <w:t>(</w:t>
+            </w:r>
+            <w:proofErr w:type="spellStart"/>
+            <w:r>
+              <w:rPr>
+                <w:rFonts w:ascii="Times New Roman" w:hAnsi="Times New Roman" w:cs="Times New Roman"/>
+                <w:sz w:val="21"/>
+                <w:szCs w:val="21"/>
+                <w:lang w:val="en-US"/>
+              </w:rPr>
+              <w:t>parentIndex</w:t>
+            </w:r>
+            <w:proofErr w:type="spellEnd"/>
+            <w:r>
+              <w:rPr>
+                <w:rFonts w:ascii="Times New Roman" w:hAnsi="Times New Roman" w:cs="Times New Roman"/>
+                <w:sz w:val="21"/>
+                <w:szCs w:val="21"/>
+                <w:lang w:val="en-US"/>
+              </w:rPr>
+              <w:t>));</w:t>
+            </w:r>
+          </w:p>
+        </w:tc>
+        <w:tc>
+          <w:tcPr>
+            <w:tcW w:w="1887" w:type="dxa"/>
+          </w:tcPr>
+          <w:p>
+            <w:pPr>
+              <w:jc w:val="center"/>
+              <w:rPr>
+                <w:rFonts w:ascii="Times New Roman" w:hAnsi="Times New Roman" w:cs="Times New Roman"/>
+                <w:sz w:val="22"/>
+                <w:szCs w:val="22"/>
+                <w:lang w:val="en-US"/>
+              </w:rPr>
+            </w:pPr>
+            <w:r>
+              <w:rPr>
+                <w:rFonts w:ascii="Times New Roman" w:hAnsi="Times New Roman" w:cs="Times New Roman"/>
+                <w:sz w:val="22"/>
+                <w:szCs w:val="22"/>
+                <w:lang w:val="en-US"/>
+              </w:rPr>
+              <w:t>n</w:t>
+            </w:r>
+          </w:p>
+        </w:tc>
+      </w:tr>
+      <w:tr>
+        <w:tc>
+          <w:tcPr>
+            <w:tcW w:w="6941" w:type="dxa"/>
+          </w:tcPr>
+          <w:p>
+            <w:pPr>
+              <w:jc w:val="both"/>
+              <w:rPr>
+                <w:rFonts w:ascii="Times New Roman" w:hAnsi="Times New Roman" w:cs="Times New Roman"/>
+                <w:sz w:val="21"/>
+                <w:szCs w:val="21"/>
+                <w:lang w:val="en-US"/>
+              </w:rPr>
+            </w:pPr>
+            <w:r>
+              <w:rPr>
+                <w:rFonts w:ascii="Times New Roman" w:hAnsi="Times New Roman" w:cs="Times New Roman"/>
+                <w:sz w:val="21"/>
+                <w:szCs w:val="21"/>
+                <w:lang w:val="en-US"/>
+              </w:rPr>
+              <w:t xml:space="preserve">    </w:t>
+            </w:r>
+            <w:r>
+              <w:rPr>
+                <w:rFonts w:ascii="Times New Roman" w:hAnsi="Times New Roman" w:cs="Times New Roman"/>
+                <w:sz w:val="21"/>
+                <w:szCs w:val="21"/>
+                <w:lang w:val="en-US"/>
+              </w:rPr>
+              <w:t xml:space="preserve">    </w:t>
+            </w:r>
+            <w:proofErr w:type="spellStart"/>
+            <w:r>
+              <w:rPr>
+                <w:rFonts w:ascii="Times New Roman" w:hAnsi="Times New Roman" w:cs="Times New Roman"/>
+                <w:sz w:val="21"/>
+                <w:szCs w:val="21"/>
+                <w:lang w:val="en-US"/>
+              </w:rPr>
+              <w:t>Heap.set</w:t>
+            </w:r>
+            <w:proofErr w:type="spellEnd"/>
+            <w:r>
+              <w:rPr>
+                <w:rFonts w:ascii="Times New Roman" w:hAnsi="Times New Roman" w:cs="Times New Roman"/>
+                <w:sz w:val="21"/>
+                <w:szCs w:val="21"/>
+                <w:lang w:val="en-US"/>
+              </w:rPr>
+              <w:t>(</w:t>
+            </w:r>
+            <w:proofErr w:type="spellStart"/>
+            <w:r>
+              <w:rPr>
+                <w:rFonts w:ascii="Times New Roman" w:hAnsi="Times New Roman" w:cs="Times New Roman"/>
+                <w:sz w:val="21"/>
+                <w:szCs w:val="21"/>
+                <w:lang w:val="en-US"/>
+              </w:rPr>
+              <w:t>parentIndex</w:t>
+            </w:r>
+            <w:proofErr w:type="spellEnd"/>
+            <w:r>
+              <w:rPr>
+                <w:rFonts w:ascii="Times New Roman" w:hAnsi="Times New Roman" w:cs="Times New Roman"/>
+                <w:sz w:val="21"/>
+                <w:szCs w:val="21"/>
+                <w:lang w:val="en-US"/>
+              </w:rPr>
+              <w:t>, temp);</w:t>
+            </w:r>
+          </w:p>
+        </w:tc>
+        <w:tc>
+          <w:tcPr>
+            <w:tcW w:w="1887" w:type="dxa"/>
+          </w:tcPr>
+          <w:p>
+            <w:pPr>
+              <w:jc w:val="center"/>
+              <w:rPr>
+                <w:rFonts w:ascii="Times New Roman" w:hAnsi="Times New Roman" w:cs="Times New Roman"/>
+                <w:sz w:val="22"/>
+                <w:szCs w:val="22"/>
+                <w:lang w:val="en-US"/>
+              </w:rPr>
+            </w:pPr>
+            <w:r>
+              <w:rPr>
+                <w:rFonts w:ascii="Times New Roman" w:hAnsi="Times New Roman" w:cs="Times New Roman"/>
+                <w:sz w:val="22"/>
+                <w:szCs w:val="22"/>
+                <w:lang w:val="en-US"/>
+              </w:rPr>
+              <w:t>n</w:t>
+            </w:r>
+          </w:p>
+        </w:tc>
+      </w:tr>
+      <w:tr>
+        <w:tc>
+          <w:tcPr>
+            <w:tcW w:w="6941" w:type="dxa"/>
+          </w:tcPr>
+          <w:p>
+            <w:pPr>
+              <w:jc w:val="both"/>
+              <w:rPr>
+                <w:rFonts w:ascii="Times New Roman" w:hAnsi="Times New Roman" w:cs="Times New Roman"/>
+                <w:sz w:val="21"/>
+                <w:szCs w:val="21"/>
+                <w:lang w:val="en-US"/>
+              </w:rPr>
+            </w:pPr>
+            <w:r>
+              <w:rPr>
+                <w:rFonts w:ascii="Times New Roman" w:hAnsi="Times New Roman" w:cs="Times New Roman"/>
+                <w:sz w:val="21"/>
+                <w:szCs w:val="21"/>
+                <w:lang w:val="en-US"/>
+              </w:rPr>
+              <w:t xml:space="preserve">    </w:t>
+            </w:r>
+            <w:r>
+              <w:rPr>
+                <w:rFonts w:ascii="Times New Roman" w:hAnsi="Times New Roman" w:cs="Times New Roman"/>
+                <w:sz w:val="21"/>
+                <w:szCs w:val="21"/>
+                <w:lang w:val="en-US"/>
+              </w:rPr>
+              <w:t xml:space="preserve">    Index=</w:t>
+            </w:r>
+            <w:proofErr w:type="spellStart"/>
+            <w:r>
+              <w:rPr>
+                <w:rFonts w:ascii="Times New Roman" w:hAnsi="Times New Roman" w:cs="Times New Roman"/>
+                <w:sz w:val="21"/>
+                <w:szCs w:val="21"/>
+                <w:lang w:val="en-US"/>
+              </w:rPr>
+              <w:t>parentIndex</w:t>
+            </w:r>
+            <w:proofErr w:type="spellEnd"/>
+            <w:r>
+              <w:rPr>
+                <w:rFonts w:ascii="Times New Roman" w:hAnsi="Times New Roman" w:cs="Times New Roman"/>
+                <w:sz w:val="21"/>
+                <w:szCs w:val="21"/>
+                <w:lang w:val="en-US"/>
+              </w:rPr>
+              <w:t>;</w:t>
+            </w:r>
+          </w:p>
+        </w:tc>
+        <w:tc>
+          <w:tcPr>
+            <w:tcW w:w="1887" w:type="dxa"/>
+          </w:tcPr>
+          <w:p>
+            <w:pPr>
+              <w:jc w:val="center"/>
+              <w:rPr>
+                <w:rFonts w:ascii="Times New Roman" w:hAnsi="Times New Roman" w:cs="Times New Roman"/>
+                <w:sz w:val="22"/>
+                <w:szCs w:val="22"/>
+                <w:lang w:val="en-US"/>
+              </w:rPr>
+            </w:pPr>
+            <w:r>
+              <w:rPr>
+                <w:rFonts w:ascii="Times New Roman" w:hAnsi="Times New Roman" w:cs="Times New Roman"/>
+                <w:sz w:val="22"/>
+                <w:szCs w:val="22"/>
+                <w:lang w:val="en-US"/>
+              </w:rPr>
+              <w:t>n</w:t>
+            </w:r>
+          </w:p>
+        </w:tc>
+      </w:tr>
+      <w:tr>
+        <w:tc>
+          <w:tcPr>
+            <w:tcW w:w="6941" w:type="dxa"/>
+          </w:tcPr>
+          <w:p>
+            <w:pPr>
+              <w:jc w:val="both"/>
+              <w:rPr>
+                <w:rFonts w:ascii="Times New Roman" w:hAnsi="Times New Roman" w:cs="Times New Roman"/>
+                <w:sz w:val="21"/>
+                <w:szCs w:val="21"/>
+                <w:lang w:val="en-US"/>
+              </w:rPr>
+            </w:pPr>
+            <w:r>
+              <w:rPr>
+                <w:rFonts w:ascii="Times New Roman" w:hAnsi="Times New Roman" w:cs="Times New Roman"/>
+                <w:sz w:val="21"/>
+                <w:szCs w:val="21"/>
+                <w:lang w:val="en-US"/>
+              </w:rPr>
+              <w:t xml:space="preserve">    }else{</w:t>
+            </w:r>
+          </w:p>
+          <w:p>
+            <w:pPr>
+              <w:jc w:val="both"/>
+              <w:rPr>
+                <w:rFonts w:ascii="Times New Roman" w:hAnsi="Times New Roman" w:cs="Times New Roman"/>
+                <w:sz w:val="21"/>
+                <w:szCs w:val="21"/>
+                <w:lang w:val="en-US"/>
+              </w:rPr>
+            </w:pPr>
+            <w:r>
+              <w:rPr>
+                <w:rFonts w:ascii="Times New Roman" w:hAnsi="Times New Roman" w:cs="Times New Roman"/>
+                <w:sz w:val="21"/>
+                <w:szCs w:val="21"/>
+                <w:lang w:val="en-US"/>
+              </w:rPr>
+              <w:t xml:space="preserve">        break;</w:t>
+            </w:r>
+          </w:p>
+          <w:p>
+            <w:pPr>
+              <w:jc w:val="both"/>
+              <w:rPr>
+                <w:rFonts w:ascii="Times New Roman" w:hAnsi="Times New Roman" w:cs="Times New Roman"/>
+                <w:sz w:val="21"/>
+                <w:szCs w:val="21"/>
+                <w:lang w:val="en-US"/>
+              </w:rPr>
+            </w:pPr>
+            <w:r>
+              <w:rPr>
+                <w:rFonts w:ascii="Times New Roman" w:hAnsi="Times New Roman" w:cs="Times New Roman"/>
+                <w:sz w:val="21"/>
+                <w:szCs w:val="21"/>
+                <w:lang w:val="en-US"/>
+              </w:rPr>
+              <w:t xml:space="preserve">    }</w:t>
+            </w:r>
+          </w:p>
+          <w:p>
+            <w:pPr>
+              <w:jc w:val="both"/>
+              <w:rPr>
+                <w:rFonts w:ascii="Times New Roman" w:hAnsi="Times New Roman" w:cs="Times New Roman"/>
+                <w:sz w:val="21"/>
+                <w:szCs w:val="21"/>
+                <w:lang w:val="en-US"/>
+              </w:rPr>
+            </w:pPr>
+            <w:r>
+              <w:rPr>
+                <w:rFonts w:ascii="Times New Roman" w:hAnsi="Times New Roman" w:cs="Times New Roman"/>
+                <w:sz w:val="21"/>
+                <w:szCs w:val="21"/>
+                <w:lang w:val="en-US"/>
+              </w:rPr>
+              <w:t>}</w:t>
+            </w:r>
+          </w:p>
+        </w:tc>
+        <w:tc>
+          <w:tcPr>
+            <w:tcW w:w="1887" w:type="dxa"/>
+          </w:tcPr>
+          <w:p>
+            <w:pPr>
+              <w:jc w:val="center"/>
+              <w:rPr>
+                <w:rFonts w:ascii="Times New Roman" w:hAnsi="Times New Roman" w:cs="Times New Roman"/>
+                <w:sz w:val="22"/>
+                <w:szCs w:val="22"/>
+                <w:lang w:val="en-US"/>
+              </w:rPr>
+            </w:pPr>
+            <w:r>
+              <w:rPr>
+                <w:rFonts w:ascii="Times New Roman" w:hAnsi="Times New Roman" w:cs="Times New Roman"/>
+                <w:sz w:val="22"/>
+                <w:szCs w:val="22"/>
+                <w:lang w:val="en-US"/>
+              </w:rPr>
+              <w:t>n</w:t>
+            </w:r>
+          </w:p>
+        </w:tc>
+      </w:tr>
+    </w:tbl>
+    <w:p>
+      <w:pPr>
+        <w:jc w:val="center"/>
+        <w:rPr>
+          <w:rFonts w:ascii="Times New Roman" w:eastAsiaTheme="minorEastAsia" w:hAnsi="Times New Roman" w:cs="Times New Roman"/>
+          <w:lang w:val="en-US"/>
+        </w:rPr>
+      </w:pPr>
+      <m:oMathPara>
+        <m:oMath>
+          <m:r>
+            <w:rPr>
+              <w:rFonts w:ascii="Cambria Math" w:hAnsi="Cambria Math" w:cs="Times New Roman"/>
+              <w:lang w:val="en-US"/>
+            </w:rPr>
+            <w:lastRenderedPageBreak/>
+            <m:t>T</m:t>
+          </m:r>
+          <m:d>
+            <m:dPr>
+              <m:ctrlPr>
+                <w:rPr>
+                  <w:rFonts w:ascii="Cambria Math" w:hAnsi="Cambria Math" w:cs="Times New Roman"/>
+                  <w:i/>
+                  <w:lang w:val="en-US"/>
+                </w:rPr>
+              </m:ctrlPr>
+            </m:dPr>
+            <m:e>
+              <m:r>
+                <w:rPr>
+                  <w:rFonts w:ascii="Cambria Math" w:hAnsi="Cambria Math" w:cs="Times New Roman"/>
+                  <w:lang w:val="en-US"/>
+                </w:rPr>
+                <m:t>A</m:t>
+              </m:r>
+            </m:e>
+          </m:d>
+          <m:r>
+            <w:rPr>
+              <w:rFonts w:ascii="Cambria Math" w:hAnsi="Cambria Math" w:cs="Times New Roman"/>
+              <w:lang w:val="en-US"/>
+            </w:rPr>
+            <m:t>=</m:t>
+          </m:r>
+          <m:r>
+            <w:rPr>
+              <w:rFonts w:ascii="Cambria Math" w:hAnsi="Cambria Math" w:cs="Times New Roman"/>
+              <w:lang w:val="en-US"/>
+            </w:rPr>
+            <m:t>1+1+</m:t>
+          </m:r>
+          <m:d>
+            <m:dPr>
+              <m:ctrlPr>
+                <w:rPr>
+                  <w:rFonts w:ascii="Cambria Math" w:hAnsi="Cambria Math" w:cs="Times New Roman"/>
+                  <w:i/>
+                  <w:lang w:val="en-US"/>
+                </w:rPr>
+              </m:ctrlPr>
+            </m:dPr>
+            <m:e>
+              <m:r>
+                <w:rPr>
+                  <w:rFonts w:ascii="Cambria Math" w:hAnsi="Cambria Math" w:cs="Times New Roman"/>
+                  <w:lang w:val="en-US"/>
+                </w:rPr>
+                <m:t>n+1</m:t>
+              </m:r>
+            </m:e>
+          </m:d>
+          <m:r>
+            <w:rPr>
+              <w:rFonts w:ascii="Cambria Math" w:hAnsi="Cambria Math" w:cs="Times New Roman"/>
+              <w:lang w:val="en-US"/>
+            </w:rPr>
+            <m:t>+n+n+n+n+n+n+n</m:t>
+          </m:r>
+        </m:oMath>
+      </m:oMathPara>
+    </w:p>
+    <w:p>
+      <w:pPr>
+        <w:jc w:val="center"/>
+        <w:rPr>
+          <w:rFonts w:ascii="Times New Roman" w:eastAsiaTheme="minorEastAsia" w:hAnsi="Times New Roman" w:cs="Times New Roman"/>
+          <w:lang w:val="en-US"/>
+        </w:rPr>
+      </w:pPr>
+    </w:p>
+    <w:p>
+      <w:pPr>
+        <w:jc w:val="center"/>
+        <w:rPr>
+          <w:rFonts w:ascii="Times New Roman" w:eastAsiaTheme="minorEastAsia" w:hAnsi="Times New Roman" w:cs="Times New Roman"/>
+          <w:lang w:val="en-US"/>
+        </w:rPr>
+      </w:pPr>
+      <m:oMathPara>
+        <m:oMath>
+          <m:r>
+            <w:rPr>
+              <w:rFonts w:ascii="Cambria Math" w:hAnsi="Cambria Math" w:cs="Times New Roman"/>
+              <w:lang w:val="en-US"/>
+            </w:rPr>
+            <m:t>T</m:t>
+          </m:r>
+          <m:d>
+            <m:dPr>
+              <m:ctrlPr>
+                <w:rPr>
+                  <w:rFonts w:ascii="Cambria Math" w:hAnsi="Cambria Math" w:cs="Times New Roman"/>
+                  <w:i/>
+                  <w:lang w:val="en-US"/>
+                </w:rPr>
+              </m:ctrlPr>
+            </m:dPr>
+            <m:e>
+              <m:r>
+                <w:rPr>
+                  <w:rFonts w:ascii="Cambria Math" w:hAnsi="Cambria Math" w:cs="Times New Roman"/>
+                  <w:lang w:val="en-US"/>
+                </w:rPr>
+                <m:t>A</m:t>
+              </m:r>
+            </m:e>
+          </m:d>
+          <m:r>
+            <w:rPr>
+              <w:rFonts w:ascii="Cambria Math" w:hAnsi="Cambria Math" w:cs="Times New Roman"/>
+              <w:lang w:val="en-US"/>
+            </w:rPr>
+            <m:t>=</m:t>
+          </m:r>
+          <m:r>
+            <w:rPr>
+              <w:rFonts w:ascii="Cambria Math" w:hAnsi="Cambria Math" w:cs="Times New Roman"/>
+              <w:lang w:val="en-US"/>
+            </w:rPr>
+            <m:t>8n+3</m:t>
+          </m:r>
+        </m:oMath>
+      </m:oMathPara>
+    </w:p>
+    <w:p>
+      <w:pPr>
+        <w:jc w:val="center"/>
+        <w:rPr>
+          <w:rFonts w:ascii="Times New Roman" w:eastAsiaTheme="minorEastAsia" w:hAnsi="Times New Roman" w:cs="Times New Roman"/>
+          <w:lang w:val="en-US"/>
+        </w:rPr>
+      </w:pPr>
+    </w:p>
+    <w:p>
+      <w:pPr>
+        <w:jc w:val="center"/>
+        <w:rPr>
+          <w:rFonts w:ascii="Cambria Math" w:hAnsi="Cambria Math" w:cs="Cambria Math"/>
+          <w:lang w:val="en-US"/>
+        </w:rPr>
+      </w:pPr>
+      <w:r>
+        <w:rPr>
+          <w:rFonts w:ascii="Times New Roman" w:hAnsi="Times New Roman" w:cs="Times New Roman"/>
+          <w:lang w:val="en-US"/>
+        </w:rPr>
+        <w:t xml:space="preserve">With this we can say that the time complexity of this algorithm in big O notation would be : </w:t>
+      </w:r>
+    </w:p>
+    <w:p>
+      <w:pPr>
+        <w:jc w:val="center"/>
+        <w:rPr>
+          <w:rFonts w:ascii="Times New Roman" w:eastAsiaTheme="minorEastAsia" w:hAnsi="Times New Roman" w:cs="Times New Roman"/>
+          <w:lang w:val="en-US"/>
+        </w:rPr>
+      </w:pPr>
+      <m:oMathPara>
+        <m:oMath>
+          <m:r>
+            <w:rPr>
+              <w:rFonts w:ascii="Cambria Math" w:eastAsiaTheme="minorEastAsia" w:hAnsi="Cambria Math" w:cs="Times New Roman"/>
+              <w:lang w:val="en-US"/>
+            </w:rPr>
+            <m:t>O(n)</m:t>
+          </m:r>
+        </m:oMath>
+      </m:oMathPara>
+    </w:p>
+    <w:p>
+      <w:pPr>
+        <w:jc w:val="center"/>
+        <w:rPr>
+          <w:rFonts w:ascii="Times New Roman" w:eastAsiaTheme="minorEastAsia" w:hAnsi="Times New Roman" w:cs="Times New Roman"/>
+          <w:lang w:val="en-US"/>
+        </w:rPr>
+      </w:pPr>
+    </w:p>
+    <w:p>
+      <w:pPr>
+        <w:jc w:val="both"/>
+        <w:rPr>
+          <w:rFonts w:ascii="Times New Roman" w:hAnsi="Times New Roman" w:cs="Times New Roman"/>
+          <w:b/>
+          <w:bCs/>
+          <w:lang w:val="en-US"/>
+        </w:rPr>
+      </w:pPr>
+    </w:p>
+    <w:p>
+      <w:pPr>
+        <w:jc w:val="both"/>
+        <w:rPr>
+          <w:rFonts w:ascii="Times New Roman" w:hAnsi="Times New Roman" w:cs="Times New Roman"/>
+          <w:b/>
+          <w:bCs/>
+          <w:u w:val="single"/>
+          <w:lang w:val="es-ES_tradnl"/>
+        </w:rPr>
+      </w:pPr>
+      <w:proofErr w:type="spellStart"/>
+      <w:r>
+        <w:rPr>
+          <w:rFonts w:ascii="Times New Roman" w:hAnsi="Times New Roman" w:cs="Times New Roman"/>
+          <w:b/>
+          <w:bCs/>
+          <w:u w:val="single"/>
+          <w:lang w:val="es-ES_tradnl"/>
+        </w:rPr>
+        <w:t>Spatial</w:t>
+      </w:r>
+      <w:proofErr w:type="spellEnd"/>
+      <w:r>
+        <w:rPr>
+          <w:rFonts w:ascii="Times New Roman" w:hAnsi="Times New Roman" w:cs="Times New Roman"/>
+          <w:b/>
+          <w:bCs/>
+          <w:u w:val="single"/>
+          <w:lang w:val="es-ES_tradnl"/>
+        </w:rPr>
+        <w:t xml:space="preserve"> </w:t>
+      </w:r>
+      <w:proofErr w:type="spellStart"/>
+      <w:r>
+        <w:rPr>
+          <w:rFonts w:ascii="Times New Roman" w:hAnsi="Times New Roman" w:cs="Times New Roman"/>
+          <w:b/>
+          <w:bCs/>
+          <w:u w:val="single"/>
+          <w:lang w:val="es-ES_tradnl"/>
+        </w:rPr>
+        <w:t>Complexity</w:t>
+      </w:r>
+      <w:proofErr w:type="spellEnd"/>
+      <w:r>
+        <w:rPr>
+          <w:rFonts w:ascii="Times New Roman" w:hAnsi="Times New Roman" w:cs="Times New Roman"/>
+          <w:b/>
+          <w:bCs/>
+          <w:u w:val="single"/>
+          <w:lang w:val="es-ES_tradnl"/>
+        </w:rPr>
+        <w:t xml:space="preserve"> </w:t>
+      </w:r>
+      <w:proofErr w:type="spellStart"/>
+      <w:r>
+        <w:rPr>
+          <w:rFonts w:ascii="Times New Roman" w:hAnsi="Times New Roman" w:cs="Times New Roman"/>
+          <w:b/>
+          <w:bCs/>
+          <w:u w:val="single"/>
+          <w:lang w:val="es-ES_tradnl"/>
+        </w:rPr>
+        <w:t>Analysis</w:t>
+      </w:r>
+      <w:proofErr w:type="spellEnd"/>
+      <w:r>
+        <w:rPr>
+          <w:rFonts w:ascii="Times New Roman" w:hAnsi="Times New Roman" w:cs="Times New Roman"/>
+          <w:b/>
+          <w:bCs/>
+          <w:u w:val="single"/>
+          <w:lang w:val="es-ES_tradnl"/>
+        </w:rPr>
+        <w:t>:</w:t>
+      </w:r>
+    </w:p>
+    <w:p>
+      <w:pPr>
+        <w:jc w:val="both"/>
+        <w:rPr>
+          <w:rFonts w:ascii="Times New Roman" w:hAnsi="Times New Roman" w:cs="Times New Roman"/>
+          <w:b/>
+          <w:bCs/>
+          <w:u w:val="single"/>
+          <w:lang w:val="es-ES_tradnl"/>
+        </w:rPr>
+      </w:pPr>
+    </w:p>
+    <w:tbl>
+      <w:tblPr>
+        <w:tblStyle w:val="Tablaconcuadrcula"/>
+        <w:tblW w:w="0" w:type="auto"/>
+        <w:tblLook w:val="04A0" w:firstRow="1" w:lastRow="0" w:firstColumn="1" w:lastColumn="0" w:noHBand="0" w:noVBand="1"/>
+      </w:tblPr>
+      <w:tblGrid>
+        <w:gridCol w:w="8828"/>
+      </w:tblGrid>
+      <w:tr>
+        <w:tc>
+          <w:tcPr>
+            <w:tcW w:w="8828" w:type="dxa"/>
+            <w:shd w:val="clear" w:color="auto" w:fill="B4C6E7" w:themeFill="accent1" w:themeFillTint="66"/>
+          </w:tcPr>
+          <w:p>
+            <w:pPr>
+              <w:jc w:val="center"/>
+              <w:rPr>
+                <w:rFonts w:ascii="Times New Roman" w:hAnsi="Times New Roman" w:cs="Times New Roman"/>
+                <w:b/>
+                <w:bCs/>
+                <w:i/>
+                <w:iCs/>
+                <w:lang w:val="es-ES_tradnl"/>
+              </w:rPr>
+            </w:pPr>
+            <w:proofErr w:type="spellStart"/>
+            <w:r>
+              <w:rPr>
+                <w:rFonts w:ascii="Times New Roman" w:hAnsi="Times New Roman" w:cs="Times New Roman"/>
+                <w:b/>
+                <w:bCs/>
+                <w:i/>
+                <w:iCs/>
+                <w:lang w:val="es-ES_tradnl"/>
+              </w:rPr>
+              <w:t>Statement</w:t>
+            </w:r>
+            <w:proofErr w:type="spellEnd"/>
+          </w:p>
+        </w:tc>
+      </w:tr>
+      <w:tr>
+        <w:tc>
+          <w:tcPr>
+            <w:tcW w:w="8828" w:type="dxa"/>
+          </w:tcPr>
+          <w:p>
+            <w:pPr>
+              <w:jc w:val="both"/>
+              <w:rPr>
+                <w:rFonts w:ascii="Times New Roman" w:hAnsi="Times New Roman" w:cs="Times New Roman"/>
+                <w:sz w:val="21"/>
+                <w:szCs w:val="21"/>
+                <w:lang w:val="en-US"/>
+              </w:rPr>
+            </w:pPr>
+            <w:r>
+              <w:rPr>
+                <w:rFonts w:ascii="Times New Roman" w:hAnsi="Times New Roman" w:cs="Times New Roman"/>
+                <w:sz w:val="21"/>
+                <w:szCs w:val="21"/>
+                <w:lang w:val="en-US"/>
+              </w:rPr>
+              <w:t xml:space="preserve">public void </w:t>
+            </w:r>
+            <w:proofErr w:type="spellStart"/>
+            <w:r>
+              <w:rPr>
+                <w:rFonts w:ascii="Times New Roman" w:hAnsi="Times New Roman" w:cs="Times New Roman"/>
+                <w:sz w:val="21"/>
+                <w:szCs w:val="21"/>
+                <w:lang w:val="en-US"/>
+              </w:rPr>
+              <w:t>addActivity</w:t>
+            </w:r>
+            <w:proofErr w:type="spellEnd"/>
+            <w:r>
+              <w:rPr>
+                <w:rFonts w:ascii="Times New Roman" w:hAnsi="Times New Roman" w:cs="Times New Roman"/>
+                <w:sz w:val="21"/>
+                <w:szCs w:val="21"/>
+                <w:lang w:val="en-US"/>
+              </w:rPr>
+              <w:t>(Integer id, String title, String description</w:t>
+            </w:r>
+            <w:r>
+              <w:rPr>
+                <w:rFonts w:ascii="Times New Roman" w:hAnsi="Times New Roman" w:cs="Times New Roman"/>
+                <w:sz w:val="21"/>
+                <w:szCs w:val="21"/>
+                <w:lang w:val="en-US"/>
+              </w:rPr>
+              <w:t xml:space="preserve">, </w:t>
+            </w:r>
+            <w:proofErr w:type="spellStart"/>
+            <w:r>
+              <w:rPr>
+                <w:rFonts w:ascii="Times New Roman" w:hAnsi="Times New Roman" w:cs="Times New Roman"/>
+                <w:sz w:val="21"/>
+                <w:szCs w:val="21"/>
+                <w:lang w:val="en-US"/>
+              </w:rPr>
+              <w:t>LocalDate</w:t>
+            </w:r>
+            <w:proofErr w:type="spellEnd"/>
+            <w:r>
+              <w:rPr>
+                <w:rFonts w:ascii="Times New Roman" w:hAnsi="Times New Roman" w:cs="Times New Roman"/>
+                <w:sz w:val="21"/>
+                <w:szCs w:val="21"/>
+                <w:lang w:val="en-US"/>
+              </w:rPr>
+              <w:t xml:space="preserve"> dueDate, String location, boolean priority</w:t>
+            </w:r>
+            <w:r>
+              <w:rPr>
+                <w:rFonts w:ascii="Times New Roman" w:hAnsi="Times New Roman" w:cs="Times New Roman"/>
+                <w:sz w:val="21"/>
+                <w:szCs w:val="21"/>
+                <w:lang w:val="en-US"/>
+              </w:rPr>
+              <w:t>)</w:t>
+            </w:r>
+            <w:r>
+              <w:rPr>
+                <w:rFonts w:ascii="Times New Roman" w:hAnsi="Times New Roman" w:cs="Times New Roman"/>
+                <w:sz w:val="21"/>
+                <w:szCs w:val="21"/>
+                <w:lang w:val="en-US"/>
+              </w:rPr>
+              <w:t>{</w:t>
+            </w:r>
+          </w:p>
+          <w:p>
+            <w:pPr>
+              <w:jc w:val="both"/>
+              <w:rPr>
+                <w:rFonts w:ascii="Times New Roman" w:hAnsi="Times New Roman" w:cs="Times New Roman"/>
+                <w:sz w:val="21"/>
+                <w:szCs w:val="21"/>
+                <w:lang w:val="en-US"/>
+              </w:rPr>
+            </w:pPr>
+          </w:p>
+          <w:p>
+            <w:pPr>
+              <w:jc w:val="both"/>
+              <w:rPr>
+                <w:rFonts w:ascii="Times New Roman" w:hAnsi="Times New Roman" w:cs="Times New Roman"/>
+                <w:sz w:val="21"/>
+                <w:szCs w:val="21"/>
+                <w:lang w:val="en-US"/>
+              </w:rPr>
+            </w:pPr>
+            <w:r>
+              <w:rPr>
+                <w:rFonts w:ascii="Times New Roman" w:hAnsi="Times New Roman" w:cs="Times New Roman"/>
+                <w:sz w:val="21"/>
+                <w:szCs w:val="21"/>
+                <w:lang w:val="en-US"/>
+              </w:rPr>
+              <w:t xml:space="preserve">    Activity </w:t>
+            </w:r>
+            <w:proofErr w:type="spellStart"/>
+            <w:r>
+              <w:rPr>
+                <w:rFonts w:ascii="Times New Roman" w:hAnsi="Times New Roman" w:cs="Times New Roman"/>
+                <w:sz w:val="21"/>
+                <w:szCs w:val="21"/>
+                <w:lang w:val="en-US"/>
+              </w:rPr>
+              <w:t>newActivity</w:t>
+            </w:r>
+            <w:proofErr w:type="spellEnd"/>
+            <w:r>
+              <w:rPr>
+                <w:rFonts w:ascii="Times New Roman" w:hAnsi="Times New Roman" w:cs="Times New Roman"/>
+                <w:sz w:val="21"/>
+                <w:szCs w:val="21"/>
+                <w:lang w:val="en-US"/>
+              </w:rPr>
+              <w:t>=new Activity(id, title, description, dueDate, location, priority);</w:t>
+            </w:r>
+          </w:p>
+          <w:p>
+            <w:pPr>
+              <w:jc w:val="both"/>
+              <w:rPr>
+                <w:rFonts w:ascii="Times New Roman" w:hAnsi="Times New Roman" w:cs="Times New Roman"/>
+                <w:sz w:val="21"/>
+                <w:szCs w:val="21"/>
+                <w:lang w:val="en-US"/>
+              </w:rPr>
+            </w:pPr>
+            <w:r>
+              <w:rPr>
+                <w:rFonts w:ascii="Times New Roman" w:hAnsi="Times New Roman" w:cs="Times New Roman"/>
+                <w:sz w:val="21"/>
+                <w:szCs w:val="21"/>
+                <w:lang w:val="en-US"/>
+              </w:rPr>
+              <w:t xml:space="preserve">    </w:t>
+            </w:r>
+            <w:proofErr w:type="spellStart"/>
+            <w:r>
+              <w:rPr>
+                <w:rFonts w:ascii="Times New Roman" w:hAnsi="Times New Roman" w:cs="Times New Roman"/>
+                <w:sz w:val="21"/>
+                <w:szCs w:val="21"/>
+                <w:lang w:val="en-US"/>
+              </w:rPr>
+              <w:t>actionsStack.push</w:t>
+            </w:r>
+            <w:proofErr w:type="spellEnd"/>
+            <w:r>
+              <w:rPr>
+                <w:rFonts w:ascii="Times New Roman" w:hAnsi="Times New Roman" w:cs="Times New Roman"/>
+                <w:sz w:val="21"/>
+                <w:szCs w:val="21"/>
+                <w:lang w:val="en-US"/>
+              </w:rPr>
+              <w:t>(new Action(newActivity,1));</w:t>
+            </w:r>
+          </w:p>
+          <w:p>
+            <w:pPr>
+              <w:jc w:val="both"/>
+              <w:rPr>
+                <w:rFonts w:ascii="Times New Roman" w:hAnsi="Times New Roman" w:cs="Times New Roman"/>
+                <w:sz w:val="21"/>
+                <w:szCs w:val="21"/>
+                <w:lang w:val="en-US"/>
+              </w:rPr>
+            </w:pPr>
+            <w:r>
+              <w:rPr>
+                <w:rFonts w:ascii="Times New Roman" w:hAnsi="Times New Roman" w:cs="Times New Roman"/>
+                <w:sz w:val="21"/>
+                <w:szCs w:val="21"/>
+                <w:lang w:val="en-US"/>
+              </w:rPr>
+              <w:t xml:space="preserve">    </w:t>
+            </w:r>
+            <w:proofErr w:type="spellStart"/>
+            <w:r>
+              <w:rPr>
+                <w:rFonts w:ascii="Times New Roman" w:hAnsi="Times New Roman" w:cs="Times New Roman"/>
+                <w:sz w:val="21"/>
+                <w:szCs w:val="21"/>
+                <w:lang w:val="en-US"/>
+              </w:rPr>
+              <w:t>activities.add</w:t>
+            </w:r>
+            <w:proofErr w:type="spellEnd"/>
+            <w:r>
+              <w:rPr>
+                <w:rFonts w:ascii="Times New Roman" w:hAnsi="Times New Roman" w:cs="Times New Roman"/>
+                <w:sz w:val="21"/>
+                <w:szCs w:val="21"/>
+                <w:lang w:val="en-US"/>
+              </w:rPr>
+              <w:t xml:space="preserve">(id, </w:t>
+            </w:r>
+            <w:proofErr w:type="spellStart"/>
+            <w:r>
+              <w:rPr>
+                <w:rFonts w:ascii="Times New Roman" w:hAnsi="Times New Roman" w:cs="Times New Roman"/>
+                <w:sz w:val="21"/>
+                <w:szCs w:val="21"/>
+                <w:lang w:val="en-US"/>
+              </w:rPr>
+              <w:t>newActivity</w:t>
+            </w:r>
+            <w:proofErr w:type="spellEnd"/>
+            <w:r>
+              <w:rPr>
+                <w:rFonts w:ascii="Times New Roman" w:hAnsi="Times New Roman" w:cs="Times New Roman"/>
+                <w:sz w:val="21"/>
+                <w:szCs w:val="21"/>
+                <w:lang w:val="en-US"/>
+              </w:rPr>
+              <w:t>);</w:t>
+            </w:r>
+          </w:p>
+          <w:p>
+            <w:pPr>
+              <w:jc w:val="both"/>
+              <w:rPr>
+                <w:rFonts w:ascii="Times New Roman" w:hAnsi="Times New Roman" w:cs="Times New Roman"/>
+                <w:sz w:val="21"/>
+                <w:szCs w:val="21"/>
+                <w:lang w:val="en-US"/>
+              </w:rPr>
+            </w:pPr>
+          </w:p>
+          <w:p>
+            <w:pPr>
+              <w:jc w:val="both"/>
+              <w:rPr>
+                <w:rFonts w:ascii="Times New Roman" w:hAnsi="Times New Roman" w:cs="Times New Roman"/>
+                <w:sz w:val="21"/>
+                <w:szCs w:val="21"/>
+                <w:lang w:val="en-US"/>
+              </w:rPr>
+            </w:pPr>
+            <w:r>
+              <w:rPr>
+                <w:rFonts w:ascii="Times New Roman" w:hAnsi="Times New Roman" w:cs="Times New Roman"/>
+                <w:sz w:val="21"/>
+                <w:szCs w:val="21"/>
+                <w:lang w:val="en-US"/>
+              </w:rPr>
+              <w:t xml:space="preserve">    if (priority)</w:t>
+            </w:r>
+          </w:p>
+          <w:p>
+            <w:pPr>
+              <w:jc w:val="both"/>
+              <w:rPr>
+                <w:rFonts w:ascii="Times New Roman" w:hAnsi="Times New Roman" w:cs="Times New Roman"/>
+                <w:sz w:val="21"/>
+                <w:szCs w:val="21"/>
+                <w:lang w:val="en-US"/>
+              </w:rPr>
+            </w:pPr>
+            <w:r>
+              <w:rPr>
+                <w:rFonts w:ascii="Times New Roman" w:hAnsi="Times New Roman" w:cs="Times New Roman"/>
+                <w:sz w:val="21"/>
+                <w:szCs w:val="21"/>
+                <w:lang w:val="en-US"/>
+              </w:rPr>
+              <w:t xml:space="preserve">        </w:t>
+            </w:r>
+            <w:proofErr w:type="spellStart"/>
+            <w:r>
+              <w:rPr>
+                <w:rFonts w:ascii="Times New Roman" w:hAnsi="Times New Roman" w:cs="Times New Roman"/>
+                <w:sz w:val="21"/>
+                <w:szCs w:val="21"/>
+                <w:lang w:val="en-US"/>
+              </w:rPr>
+              <w:t>priorityActivities.insert</w:t>
+            </w:r>
+            <w:proofErr w:type="spellEnd"/>
+            <w:r>
+              <w:rPr>
+                <w:rFonts w:ascii="Times New Roman" w:hAnsi="Times New Roman" w:cs="Times New Roman"/>
+                <w:sz w:val="21"/>
+                <w:szCs w:val="21"/>
+                <w:lang w:val="en-US"/>
+              </w:rPr>
+              <w:t>(</w:t>
+            </w:r>
+            <w:proofErr w:type="spellStart"/>
+            <w:r>
+              <w:rPr>
+                <w:rFonts w:ascii="Times New Roman" w:hAnsi="Times New Roman" w:cs="Times New Roman"/>
+                <w:sz w:val="21"/>
+                <w:szCs w:val="21"/>
+                <w:lang w:val="en-US"/>
+              </w:rPr>
+              <w:t>newActivity</w:t>
+            </w:r>
+            <w:proofErr w:type="spellEnd"/>
+            <w:r>
+              <w:rPr>
+                <w:rFonts w:ascii="Times New Roman" w:hAnsi="Times New Roman" w:cs="Times New Roman"/>
+                <w:sz w:val="21"/>
+                <w:szCs w:val="21"/>
+                <w:lang w:val="en-US"/>
+              </w:rPr>
+              <w:t>);</w:t>
+            </w:r>
+          </w:p>
+          <w:p>
+            <w:pPr>
+              <w:jc w:val="both"/>
+              <w:rPr>
+                <w:rFonts w:ascii="Times New Roman" w:hAnsi="Times New Roman" w:cs="Times New Roman"/>
+                <w:sz w:val="21"/>
+                <w:szCs w:val="21"/>
+                <w:lang w:val="en-US"/>
+              </w:rPr>
+            </w:pPr>
+            <w:r>
+              <w:rPr>
+                <w:rFonts w:ascii="Times New Roman" w:hAnsi="Times New Roman" w:cs="Times New Roman"/>
+                <w:sz w:val="21"/>
+                <w:szCs w:val="21"/>
+                <w:lang w:val="en-US"/>
+              </w:rPr>
+              <w:t xml:space="preserve">    else</w:t>
+            </w:r>
+          </w:p>
+          <w:p>
+            <w:pPr>
+              <w:jc w:val="both"/>
+              <w:rPr>
+                <w:rFonts w:ascii="Times New Roman" w:hAnsi="Times New Roman" w:cs="Times New Roman"/>
+                <w:sz w:val="21"/>
+                <w:szCs w:val="21"/>
+                <w:lang w:val="en-US"/>
+              </w:rPr>
+            </w:pPr>
+            <w:r>
+              <w:rPr>
+                <w:rFonts w:ascii="Times New Roman" w:hAnsi="Times New Roman" w:cs="Times New Roman"/>
+                <w:sz w:val="21"/>
+                <w:szCs w:val="21"/>
+                <w:lang w:val="en-US"/>
+              </w:rPr>
+              <w:t xml:space="preserve">        </w:t>
+            </w:r>
+            <w:proofErr w:type="spellStart"/>
+            <w:r>
+              <w:rPr>
+                <w:rFonts w:ascii="Times New Roman" w:hAnsi="Times New Roman" w:cs="Times New Roman"/>
+                <w:sz w:val="21"/>
+                <w:szCs w:val="21"/>
+                <w:lang w:val="en-US"/>
+              </w:rPr>
+              <w:t>activitiesQueue.add</w:t>
+            </w:r>
+            <w:proofErr w:type="spellEnd"/>
+            <w:r>
+              <w:rPr>
+                <w:rFonts w:ascii="Times New Roman" w:hAnsi="Times New Roman" w:cs="Times New Roman"/>
+                <w:sz w:val="21"/>
+                <w:szCs w:val="21"/>
+                <w:lang w:val="en-US"/>
+              </w:rPr>
+              <w:t>(</w:t>
+            </w:r>
+            <w:proofErr w:type="spellStart"/>
+            <w:r>
+              <w:rPr>
+                <w:rFonts w:ascii="Times New Roman" w:hAnsi="Times New Roman" w:cs="Times New Roman"/>
+                <w:sz w:val="21"/>
+                <w:szCs w:val="21"/>
+                <w:lang w:val="en-US"/>
+              </w:rPr>
+              <w:t>newActivity</w:t>
+            </w:r>
+            <w:proofErr w:type="spellEnd"/>
+            <w:r>
+              <w:rPr>
+                <w:rFonts w:ascii="Times New Roman" w:hAnsi="Times New Roman" w:cs="Times New Roman"/>
+                <w:sz w:val="21"/>
+                <w:szCs w:val="21"/>
+                <w:lang w:val="en-US"/>
+              </w:rPr>
+              <w:t>);</w:t>
+            </w:r>
+          </w:p>
+          <w:p>
+            <w:pPr>
+              <w:jc w:val="both"/>
+              <w:rPr>
+                <w:rFonts w:ascii="Times New Roman" w:hAnsi="Times New Roman" w:cs="Times New Roman"/>
+                <w:sz w:val="21"/>
+                <w:szCs w:val="21"/>
+                <w:lang w:val="en-US"/>
+              </w:rPr>
+            </w:pPr>
+          </w:p>
+          <w:p>
+            <w:pPr>
+              <w:jc w:val="both"/>
+              <w:rPr>
+                <w:rFonts w:ascii="Times New Roman" w:hAnsi="Times New Roman" w:cs="Times New Roman"/>
+                <w:sz w:val="21"/>
+                <w:szCs w:val="21"/>
+                <w:lang w:val="en-US"/>
+              </w:rPr>
+            </w:pPr>
+            <w:r>
+              <w:rPr>
+                <w:rFonts w:ascii="Times New Roman" w:hAnsi="Times New Roman" w:cs="Times New Roman"/>
+                <w:sz w:val="21"/>
+                <w:szCs w:val="21"/>
+                <w:lang w:val="en-US"/>
+              </w:rPr>
+              <w:t>}</w:t>
+            </w:r>
+          </w:p>
+        </w:tc>
+      </w:tr>
+    </w:tbl>
+    <w:p>
+      <w:pPr>
+        <w:jc w:val="both"/>
+        <w:rPr>
+          <w:rFonts w:ascii="Times New Roman" w:hAnsi="Times New Roman" w:cs="Times New Roman"/>
+          <w:lang w:val="en-US"/>
+        </w:rPr>
+      </w:pPr>
+    </w:p>
+    <w:tbl>
+      <w:tblPr>
+        <w:tblStyle w:val="Tablaconcuadrcula"/>
+        <w:tblW w:w="0" w:type="auto"/>
+        <w:tblLook w:val="04A0" w:firstRow="1" w:lastRow="0" w:firstColumn="1" w:lastColumn="0" w:noHBand="0" w:noVBand="1"/>
+      </w:tblPr>
+      <w:tblGrid>
+        <w:gridCol w:w="2207"/>
+        <w:gridCol w:w="2207"/>
+        <w:gridCol w:w="2207"/>
+        <w:gridCol w:w="2207"/>
+      </w:tblGrid>
+      <w:tr>
+        <w:tc>
+          <w:tcPr>
+            <w:tcW w:w="2207" w:type="dxa"/>
+            <w:shd w:val="clear" w:color="auto" w:fill="B4C6E7" w:themeFill="accent1" w:themeFillTint="66"/>
+          </w:tcPr>
+          <w:p>
+            <w:pPr>
+              <w:jc w:val="center"/>
+              <w:rPr>
+                <w:rFonts w:ascii="Times New Roman" w:hAnsi="Times New Roman" w:cs="Times New Roman"/>
+                <w:b/>
+                <w:bCs/>
+                <w:i/>
+                <w:iCs/>
+                <w:lang w:val="es-ES_tradnl"/>
+              </w:rPr>
+            </w:pPr>
+            <w:r>
+              <w:rPr>
+                <w:rFonts w:ascii="Times New Roman" w:hAnsi="Times New Roman" w:cs="Times New Roman"/>
+                <w:b/>
+                <w:bCs/>
+                <w:i/>
+                <w:iCs/>
+                <w:lang w:val="es-ES_tradnl"/>
+              </w:rPr>
+              <w:t>Type</w:t>
+            </w:r>
+          </w:p>
+        </w:tc>
+        <w:tc>
+          <w:tcPr>
+            <w:tcW w:w="2207" w:type="dxa"/>
+            <w:shd w:val="clear" w:color="auto" w:fill="B4C6E7" w:themeFill="accent1" w:themeFillTint="66"/>
+          </w:tcPr>
+          <w:p>
+            <w:pPr>
+              <w:jc w:val="center"/>
+              <w:rPr>
+                <w:rFonts w:ascii="Times New Roman" w:hAnsi="Times New Roman" w:cs="Times New Roman"/>
+                <w:b/>
+                <w:bCs/>
+                <w:i/>
+                <w:iCs/>
+                <w:lang w:val="es-ES_tradnl"/>
+              </w:rPr>
+            </w:pPr>
+            <w:r>
+              <w:rPr>
+                <w:rFonts w:ascii="Times New Roman" w:hAnsi="Times New Roman" w:cs="Times New Roman"/>
+                <w:b/>
+                <w:bCs/>
+                <w:i/>
+                <w:iCs/>
+                <w:lang w:val="es-ES_tradnl"/>
+              </w:rPr>
+              <w:t>Variable</w:t>
+            </w:r>
+          </w:p>
+        </w:tc>
+        <w:tc>
+          <w:tcPr>
+            <w:tcW w:w="2207" w:type="dxa"/>
+            <w:shd w:val="clear" w:color="auto" w:fill="B4C6E7" w:themeFill="accent1" w:themeFillTint="66"/>
+          </w:tcPr>
+          <w:p>
+            <w:pPr>
+              <w:jc w:val="center"/>
+              <w:rPr>
+                <w:rFonts w:ascii="Times New Roman" w:hAnsi="Times New Roman" w:cs="Times New Roman"/>
+                <w:b/>
+                <w:bCs/>
+                <w:i/>
+                <w:iCs/>
+                <w:lang w:val="es-ES_tradnl"/>
+              </w:rPr>
+            </w:pPr>
+            <w:r>
+              <w:rPr>
+                <w:rFonts w:ascii="Times New Roman" w:hAnsi="Times New Roman" w:cs="Times New Roman"/>
+                <w:b/>
+                <w:bCs/>
+                <w:i/>
+                <w:iCs/>
+                <w:lang w:val="es-ES_tradnl"/>
+              </w:rPr>
+              <w:t>Length</w:t>
+            </w:r>
+          </w:p>
+        </w:tc>
+        <w:tc>
+          <w:tcPr>
+            <w:tcW w:w="2207" w:type="dxa"/>
+            <w:shd w:val="clear" w:color="auto" w:fill="B4C6E7" w:themeFill="accent1" w:themeFillTint="66"/>
+          </w:tcPr>
+          <w:p>
+            <w:pPr>
+              <w:jc w:val="center"/>
+              <w:rPr>
+                <w:rFonts w:ascii="Times New Roman" w:hAnsi="Times New Roman" w:cs="Times New Roman"/>
+                <w:b/>
+                <w:bCs/>
+                <w:i/>
+                <w:iCs/>
+                <w:lang w:val="es-ES_tradnl"/>
+              </w:rPr>
+            </w:pPr>
+            <w:r>
+              <w:rPr>
+                <w:rFonts w:ascii="Times New Roman" w:hAnsi="Times New Roman" w:cs="Times New Roman"/>
+                <w:b/>
+                <w:bCs/>
+                <w:i/>
+                <w:iCs/>
+                <w:lang w:val="es-ES_tradnl"/>
+              </w:rPr>
+              <w:t>Amount Values</w:t>
+            </w:r>
+          </w:p>
+        </w:tc>
+      </w:tr>
+      <w:tr>
+        <w:tc>
+          <w:tcPr>
+            <w:tcW w:w="2207" w:type="dxa"/>
+          </w:tcPr>
+          <w:p>
+            <w:pPr>
+              <w:jc w:val="center"/>
+              <w:rPr>
+                <w:rFonts w:ascii="Times New Roman" w:hAnsi="Times New Roman" w:cs="Times New Roman"/>
+                <w:i/>
+                <w:iCs/>
+                <w:lang w:val="en-US"/>
+              </w:rPr>
+            </w:pPr>
+            <w:r>
+              <w:rPr>
+                <w:rFonts w:ascii="Times New Roman" w:hAnsi="Times New Roman" w:cs="Times New Roman"/>
+                <w:i/>
+                <w:iCs/>
+                <w:lang w:val="en-US"/>
+              </w:rPr>
+              <w:t>Input</w:t>
+            </w:r>
+          </w:p>
+        </w:tc>
+        <w:tc>
+          <w:tcPr>
+            <w:tcW w:w="2207" w:type="dxa"/>
+          </w:tcPr>
+          <w:p>
+            <w:pPr>
+              <w:jc w:val="center"/>
+              <w:rPr>
+                <w:rFonts w:ascii="Times New Roman" w:hAnsi="Times New Roman" w:cs="Times New Roman"/>
+                <w:i/>
+                <w:iCs/>
+                <w:lang w:val="en-US"/>
+              </w:rPr>
+            </w:pPr>
+            <w:r>
+              <w:rPr>
+                <w:rFonts w:ascii="Times New Roman" w:hAnsi="Times New Roman" w:cs="Times New Roman"/>
+                <w:i/>
+                <w:iCs/>
+                <w:lang w:val="en-US"/>
+              </w:rPr>
+              <w:t>id</w:t>
+            </w:r>
+          </w:p>
+        </w:tc>
+        <w:tc>
+          <w:tcPr>
+            <w:tcW w:w="2207" w:type="dxa"/>
+          </w:tcPr>
+          <w:p>
+            <w:pPr>
+              <w:jc w:val="center"/>
+              <w:rPr>
+                <w:rFonts w:ascii="Times New Roman" w:hAnsi="Times New Roman" w:cs="Times New Roman"/>
+                <w:lang w:val="en-US"/>
+              </w:rPr>
+            </w:pPr>
+            <w:r>
+              <w:rPr>
+                <w:rFonts w:ascii="Times New Roman" w:hAnsi="Times New Roman" w:cs="Times New Roman"/>
+                <w:lang w:val="en-US"/>
+              </w:rPr>
+              <w:t>-</w:t>
+            </w:r>
+          </w:p>
+        </w:tc>
+        <w:tc>
+          <w:tcPr>
+            <w:tcW w:w="2207" w:type="dxa"/>
+          </w:tcPr>
+          <w:p>
+            <w:pPr>
+              <w:jc w:val="center"/>
+              <w:rPr>
+                <w:rFonts w:ascii="Times New Roman" w:hAnsi="Times New Roman" w:cs="Times New Roman"/>
+                <w:lang w:val="en-US"/>
+              </w:rPr>
+            </w:pPr>
+            <w:r>
+              <w:rPr>
+                <w:rFonts w:ascii="Times New Roman" w:hAnsi="Times New Roman" w:cs="Times New Roman"/>
+                <w:lang w:val="en-US"/>
+              </w:rPr>
+              <w:t>0</w:t>
+            </w:r>
+          </w:p>
+        </w:tc>
+      </w:tr>
+      <w:tr>
+        <w:tc>
+          <w:tcPr>
+            <w:tcW w:w="2207" w:type="dxa"/>
+          </w:tcPr>
+          <w:p>
+            <w:pPr>
+              <w:jc w:val="center"/>
+              <w:rPr>
+                <w:rFonts w:ascii="Times New Roman" w:hAnsi="Times New Roman" w:cs="Times New Roman"/>
+                <w:i/>
+                <w:iCs/>
+                <w:lang w:val="en-US"/>
+              </w:rPr>
+            </w:pPr>
+          </w:p>
+        </w:tc>
+        <w:tc>
+          <w:tcPr>
+            <w:tcW w:w="2207" w:type="dxa"/>
+          </w:tcPr>
+          <w:p>
+            <w:pPr>
+              <w:jc w:val="center"/>
+              <w:rPr>
+                <w:rFonts w:ascii="Times New Roman" w:hAnsi="Times New Roman" w:cs="Times New Roman"/>
+                <w:i/>
+                <w:iCs/>
+                <w:lang w:val="en-US"/>
+              </w:rPr>
+            </w:pPr>
+            <w:r>
+              <w:rPr>
+                <w:rFonts w:ascii="Times New Roman" w:hAnsi="Times New Roman" w:cs="Times New Roman"/>
+                <w:i/>
+                <w:iCs/>
+                <w:lang w:val="en-US"/>
+              </w:rPr>
+              <w:t>title</w:t>
+            </w:r>
+          </w:p>
+        </w:tc>
+        <w:tc>
+          <w:tcPr>
+            <w:tcW w:w="2207" w:type="dxa"/>
+          </w:tcPr>
+          <w:p>
+            <w:pPr>
+              <w:jc w:val="center"/>
+              <w:rPr>
+                <w:rFonts w:ascii="Times New Roman" w:hAnsi="Times New Roman" w:cs="Times New Roman"/>
+                <w:lang w:val="en-US"/>
+              </w:rPr>
+            </w:pPr>
+            <w:r>
+              <w:rPr>
+                <w:rFonts w:ascii="Times New Roman" w:hAnsi="Times New Roman" w:cs="Times New Roman"/>
+                <w:lang w:val="en-US"/>
+              </w:rPr>
+              <w:t>-</w:t>
+            </w:r>
+          </w:p>
+        </w:tc>
+        <w:tc>
+          <w:tcPr>
+            <w:tcW w:w="2207" w:type="dxa"/>
+          </w:tcPr>
+          <w:p>
+            <w:pPr>
+              <w:jc w:val="center"/>
+              <w:rPr>
+                <w:rFonts w:ascii="Times New Roman" w:hAnsi="Times New Roman" w:cs="Times New Roman"/>
+                <w:lang w:val="en-US"/>
+              </w:rPr>
+            </w:pPr>
+            <w:r>
+              <w:rPr>
+                <w:rFonts w:ascii="Times New Roman" w:hAnsi="Times New Roman" w:cs="Times New Roman"/>
+                <w:lang w:val="en-US"/>
+              </w:rPr>
+              <w:t>0</w:t>
+            </w:r>
+          </w:p>
+        </w:tc>
+      </w:tr>
+      <w:tr>
+        <w:tc>
+          <w:tcPr>
+            <w:tcW w:w="2207" w:type="dxa"/>
+          </w:tcPr>
+          <w:p>
+            <w:pPr>
+              <w:jc w:val="center"/>
+              <w:rPr>
+                <w:rFonts w:ascii="Times New Roman" w:hAnsi="Times New Roman" w:cs="Times New Roman"/>
+                <w:i/>
+                <w:iCs/>
+                <w:lang w:val="en-US"/>
+              </w:rPr>
+            </w:pPr>
+          </w:p>
+        </w:tc>
+        <w:tc>
+          <w:tcPr>
+            <w:tcW w:w="2207" w:type="dxa"/>
+          </w:tcPr>
+          <w:p>
+            <w:pPr>
+              <w:jc w:val="center"/>
+              <w:rPr>
+                <w:rFonts w:ascii="Times New Roman" w:hAnsi="Times New Roman" w:cs="Times New Roman"/>
+                <w:i/>
+                <w:iCs/>
+                <w:lang w:val="en-US"/>
+              </w:rPr>
+            </w:pPr>
+            <w:r>
+              <w:rPr>
+                <w:rFonts w:ascii="Times New Roman" w:hAnsi="Times New Roman" w:cs="Times New Roman"/>
+                <w:i/>
+                <w:iCs/>
+                <w:lang w:val="en-US"/>
+              </w:rPr>
+              <w:t>description</w:t>
+            </w:r>
+          </w:p>
+        </w:tc>
+        <w:tc>
+          <w:tcPr>
+            <w:tcW w:w="2207" w:type="dxa"/>
+          </w:tcPr>
+          <w:p>
+            <w:pPr>
+              <w:jc w:val="center"/>
+              <w:rPr>
+                <w:rFonts w:ascii="Times New Roman" w:hAnsi="Times New Roman" w:cs="Times New Roman"/>
+                <w:lang w:val="en-US"/>
+              </w:rPr>
+            </w:pPr>
+            <w:r>
+              <w:rPr>
+                <w:rFonts w:ascii="Times New Roman" w:hAnsi="Times New Roman" w:cs="Times New Roman"/>
+                <w:lang w:val="en-US"/>
+              </w:rPr>
+              <w:t>-</w:t>
+            </w:r>
+          </w:p>
+        </w:tc>
+        <w:tc>
+          <w:tcPr>
+            <w:tcW w:w="2207" w:type="dxa"/>
+          </w:tcPr>
+          <w:p>
+            <w:pPr>
+              <w:jc w:val="center"/>
+              <w:rPr>
+                <w:rFonts w:ascii="Times New Roman" w:hAnsi="Times New Roman" w:cs="Times New Roman"/>
+                <w:lang w:val="en-US"/>
+              </w:rPr>
+            </w:pPr>
+            <w:r>
+              <w:rPr>
+                <w:rFonts w:ascii="Times New Roman" w:hAnsi="Times New Roman" w:cs="Times New Roman"/>
+                <w:lang w:val="en-US"/>
+              </w:rPr>
+              <w:t>0</w:t>
+            </w:r>
+          </w:p>
+        </w:tc>
+      </w:tr>
+      <w:tr>
+        <w:tc>
+          <w:tcPr>
+            <w:tcW w:w="2207" w:type="dxa"/>
+          </w:tcPr>
+          <w:p>
+            <w:pPr>
+              <w:jc w:val="center"/>
+              <w:rPr>
+                <w:rFonts w:ascii="Times New Roman" w:hAnsi="Times New Roman" w:cs="Times New Roman"/>
+                <w:i/>
+                <w:iCs/>
+                <w:lang w:val="en-US"/>
+              </w:rPr>
+            </w:pPr>
+          </w:p>
+        </w:tc>
+        <w:tc>
+          <w:tcPr>
+            <w:tcW w:w="2207" w:type="dxa"/>
+          </w:tcPr>
+          <w:p>
+            <w:pPr>
+              <w:jc w:val="center"/>
+              <w:rPr>
+                <w:rFonts w:ascii="Times New Roman" w:hAnsi="Times New Roman" w:cs="Times New Roman"/>
+                <w:i/>
+                <w:iCs/>
+                <w:lang w:val="en-US"/>
+              </w:rPr>
+            </w:pPr>
+            <w:proofErr w:type="spellStart"/>
+            <w:r>
+              <w:rPr>
+                <w:rFonts w:ascii="Times New Roman" w:hAnsi="Times New Roman" w:cs="Times New Roman"/>
+                <w:i/>
+                <w:iCs/>
+                <w:lang w:val="en-US"/>
+              </w:rPr>
+              <w:t>duedate</w:t>
+            </w:r>
+            <w:proofErr w:type="spellEnd"/>
+          </w:p>
+        </w:tc>
+        <w:tc>
+          <w:tcPr>
+            <w:tcW w:w="2207" w:type="dxa"/>
+          </w:tcPr>
+          <w:p>
+            <w:pPr>
+              <w:jc w:val="center"/>
+              <w:rPr>
+                <w:rFonts w:ascii="Times New Roman" w:hAnsi="Times New Roman" w:cs="Times New Roman"/>
+                <w:lang w:val="en-US"/>
+              </w:rPr>
+            </w:pPr>
+            <w:r>
+              <w:rPr>
+                <w:rFonts w:ascii="Times New Roman" w:hAnsi="Times New Roman" w:cs="Times New Roman"/>
+                <w:lang w:val="en-US"/>
+              </w:rPr>
+              <w:t>32</w:t>
+            </w:r>
+          </w:p>
+        </w:tc>
+        <w:tc>
+          <w:tcPr>
+            <w:tcW w:w="2207" w:type="dxa"/>
+          </w:tcPr>
+          <w:p>
+            <w:pPr>
+              <w:jc w:val="center"/>
+              <w:rPr>
+                <w:rFonts w:ascii="Times New Roman" w:hAnsi="Times New Roman" w:cs="Times New Roman"/>
+                <w:lang w:val="en-US"/>
+              </w:rPr>
+            </w:pPr>
+            <w:r>
+              <w:rPr>
+                <w:rFonts w:ascii="Times New Roman" w:hAnsi="Times New Roman" w:cs="Times New Roman"/>
+                <w:lang w:val="en-US"/>
+              </w:rPr>
+              <w:t>1</w:t>
+            </w:r>
+          </w:p>
+        </w:tc>
+      </w:tr>
+      <w:tr>
+        <w:tc>
+          <w:tcPr>
+            <w:tcW w:w="2207" w:type="dxa"/>
+          </w:tcPr>
+          <w:p>
+            <w:pPr>
+              <w:jc w:val="center"/>
+              <w:rPr>
+                <w:rFonts w:ascii="Times New Roman" w:hAnsi="Times New Roman" w:cs="Times New Roman"/>
+                <w:i/>
+                <w:iCs/>
+                <w:lang w:val="en-US"/>
+              </w:rPr>
+            </w:pPr>
+          </w:p>
+        </w:tc>
+        <w:tc>
+          <w:tcPr>
+            <w:tcW w:w="2207" w:type="dxa"/>
+          </w:tcPr>
+          <w:p>
+            <w:pPr>
+              <w:jc w:val="center"/>
+              <w:rPr>
+                <w:rFonts w:ascii="Times New Roman" w:hAnsi="Times New Roman" w:cs="Times New Roman"/>
+                <w:i/>
+                <w:iCs/>
+                <w:lang w:val="en-US"/>
+              </w:rPr>
+            </w:pPr>
+            <w:r>
+              <w:rPr>
+                <w:rFonts w:ascii="Times New Roman" w:hAnsi="Times New Roman" w:cs="Times New Roman"/>
+                <w:i/>
+                <w:iCs/>
+                <w:lang w:val="en-US"/>
+              </w:rPr>
+              <w:t>location</w:t>
+            </w:r>
+          </w:p>
+        </w:tc>
+        <w:tc>
+          <w:tcPr>
+            <w:tcW w:w="2207" w:type="dxa"/>
+          </w:tcPr>
+          <w:p>
+            <w:pPr>
+              <w:jc w:val="center"/>
+              <w:rPr>
+                <w:rFonts w:ascii="Times New Roman" w:hAnsi="Times New Roman" w:cs="Times New Roman"/>
+                <w:lang w:val="en-US"/>
+              </w:rPr>
+            </w:pPr>
+            <w:r>
+              <w:rPr>
+                <w:rFonts w:ascii="Times New Roman" w:hAnsi="Times New Roman" w:cs="Times New Roman"/>
+                <w:lang w:val="en-US"/>
+              </w:rPr>
+              <w:t>-</w:t>
+            </w:r>
+          </w:p>
+        </w:tc>
+        <w:tc>
+          <w:tcPr>
+            <w:tcW w:w="2207" w:type="dxa"/>
+          </w:tcPr>
+          <w:p>
+            <w:pPr>
+              <w:jc w:val="center"/>
+              <w:rPr>
+                <w:rFonts w:ascii="Times New Roman" w:hAnsi="Times New Roman" w:cs="Times New Roman"/>
+                <w:lang w:val="en-US"/>
+              </w:rPr>
+            </w:pPr>
+            <w:r>
+              <w:rPr>
+                <w:rFonts w:ascii="Times New Roman" w:hAnsi="Times New Roman" w:cs="Times New Roman"/>
+                <w:lang w:val="en-US"/>
+              </w:rPr>
+              <w:t>0</w:t>
+            </w:r>
+          </w:p>
+        </w:tc>
+      </w:tr>
+      <w:tr>
+        <w:tc>
+          <w:tcPr>
+            <w:tcW w:w="2207" w:type="dxa"/>
+          </w:tcPr>
+          <w:p>
+            <w:pPr>
+              <w:jc w:val="center"/>
+              <w:rPr>
+                <w:rFonts w:ascii="Times New Roman" w:hAnsi="Times New Roman" w:cs="Times New Roman"/>
+                <w:i/>
+                <w:iCs/>
+                <w:lang w:val="en-US"/>
+              </w:rPr>
+            </w:pPr>
+          </w:p>
+        </w:tc>
+        <w:tc>
+          <w:tcPr>
+            <w:tcW w:w="2207" w:type="dxa"/>
+          </w:tcPr>
+          <w:p>
+            <w:pPr>
+              <w:jc w:val="center"/>
+              <w:rPr>
+                <w:rFonts w:ascii="Times New Roman" w:hAnsi="Times New Roman" w:cs="Times New Roman"/>
+                <w:i/>
+                <w:iCs/>
+                <w:lang w:val="en-US"/>
+              </w:rPr>
+            </w:pPr>
+            <w:r>
+              <w:rPr>
+                <w:rFonts w:ascii="Times New Roman" w:hAnsi="Times New Roman" w:cs="Times New Roman"/>
+                <w:i/>
+                <w:iCs/>
+                <w:lang w:val="en-US"/>
+              </w:rPr>
+              <w:t>priority</w:t>
+            </w:r>
+          </w:p>
+        </w:tc>
+        <w:tc>
+          <w:tcPr>
+            <w:tcW w:w="2207" w:type="dxa"/>
+          </w:tcPr>
+          <w:p>
+            <w:pPr>
+              <w:jc w:val="center"/>
+              <w:rPr>
+                <w:rFonts w:ascii="Times New Roman" w:hAnsi="Times New Roman" w:cs="Times New Roman"/>
+                <w:lang w:val="en-US"/>
+              </w:rPr>
+            </w:pPr>
+            <w:r>
+              <w:rPr>
+                <w:rFonts w:ascii="Times New Roman" w:hAnsi="Times New Roman" w:cs="Times New Roman"/>
+                <w:lang w:val="en-US"/>
+              </w:rPr>
+              <w:t>16</w:t>
+            </w:r>
+          </w:p>
+        </w:tc>
+        <w:tc>
+          <w:tcPr>
+            <w:tcW w:w="2207" w:type="dxa"/>
+          </w:tcPr>
+          <w:p>
+            <w:pPr>
+              <w:jc w:val="center"/>
+              <w:rPr>
+                <w:rFonts w:ascii="Times New Roman" w:hAnsi="Times New Roman" w:cs="Times New Roman"/>
+                <w:lang w:val="en-US"/>
+              </w:rPr>
+            </w:pPr>
+            <w:r>
+              <w:rPr>
+                <w:rFonts w:ascii="Times New Roman" w:hAnsi="Times New Roman" w:cs="Times New Roman"/>
+                <w:lang w:val="en-US"/>
+              </w:rPr>
+              <w:t>1</w:t>
+            </w:r>
+          </w:p>
+        </w:tc>
+      </w:tr>
+      <w:tr>
+        <w:tc>
+          <w:tcPr>
+            <w:tcW w:w="2207" w:type="dxa"/>
+          </w:tcPr>
+          <w:p>
+            <w:pPr>
+              <w:jc w:val="center"/>
+              <w:rPr>
+                <w:rFonts w:ascii="Times New Roman" w:hAnsi="Times New Roman" w:cs="Times New Roman"/>
+                <w:i/>
+                <w:iCs/>
+                <w:lang w:val="en-US"/>
+              </w:rPr>
+            </w:pPr>
+            <w:r>
+              <w:rPr>
+                <w:rFonts w:ascii="Times New Roman" w:hAnsi="Times New Roman" w:cs="Times New Roman"/>
+                <w:i/>
+                <w:iCs/>
+                <w:lang w:val="en-US"/>
+              </w:rPr>
+              <w:t>Aux</w:t>
+            </w:r>
+          </w:p>
+        </w:tc>
+        <w:tc>
+          <w:tcPr>
+            <w:tcW w:w="2207" w:type="dxa"/>
+          </w:tcPr>
+          <w:p>
+            <w:pPr>
+              <w:jc w:val="center"/>
+              <w:rPr>
+                <w:rFonts w:ascii="Times New Roman" w:hAnsi="Times New Roman" w:cs="Times New Roman"/>
+                <w:i/>
+                <w:iCs/>
+                <w:lang w:val="en-US"/>
+              </w:rPr>
+            </w:pPr>
+            <w:proofErr w:type="spellStart"/>
+            <w:r>
+              <w:rPr>
+                <w:rFonts w:ascii="Times New Roman" w:hAnsi="Times New Roman" w:cs="Times New Roman"/>
+                <w:i/>
+                <w:iCs/>
+                <w:lang w:val="en-US"/>
+              </w:rPr>
+              <w:t>newactivity</w:t>
+            </w:r>
+            <w:proofErr w:type="spellEnd"/>
+          </w:p>
+        </w:tc>
+        <w:tc>
+          <w:tcPr>
+            <w:tcW w:w="2207" w:type="dxa"/>
+          </w:tcPr>
+          <w:p>
+            <w:pPr>
+              <w:jc w:val="both"/>
+              <w:rPr>
+                <w:rFonts w:ascii="Times New Roman" w:hAnsi="Times New Roman" w:cs="Times New Roman"/>
+                <w:lang w:val="en-US"/>
+              </w:rPr>
+            </w:pPr>
+          </w:p>
+        </w:tc>
+        <w:tc>
+          <w:tcPr>
+            <w:tcW w:w="2207" w:type="dxa"/>
+          </w:tcPr>
+          <w:p>
+            <w:pPr>
+              <w:jc w:val="center"/>
+              <w:rPr>
+                <w:rFonts w:ascii="Times New Roman" w:hAnsi="Times New Roman" w:cs="Times New Roman"/>
+                <w:lang w:val="en-US"/>
+              </w:rPr>
+            </w:pPr>
+            <w:r>
+              <w:rPr>
+                <w:rFonts w:ascii="Times New Roman" w:hAnsi="Times New Roman" w:cs="Times New Roman"/>
+                <w:lang w:val="en-US"/>
+              </w:rPr>
+              <w:t>0</w:t>
+            </w:r>
+          </w:p>
+        </w:tc>
+      </w:tr>
+      <w:tr>
+        <w:tc>
+          <w:tcPr>
+            <w:tcW w:w="2207" w:type="dxa"/>
+          </w:tcPr>
+          <w:p>
+            <w:pPr>
+              <w:jc w:val="center"/>
+              <w:rPr>
+                <w:rFonts w:ascii="Times New Roman" w:hAnsi="Times New Roman" w:cs="Times New Roman"/>
+                <w:i/>
+                <w:iCs/>
+                <w:lang w:val="en-US"/>
+              </w:rPr>
+            </w:pPr>
+            <w:r>
+              <w:rPr>
+                <w:rFonts w:ascii="Times New Roman" w:hAnsi="Times New Roman" w:cs="Times New Roman"/>
+                <w:i/>
+                <w:iCs/>
+                <w:lang w:val="en-US"/>
+              </w:rPr>
+              <w:t>Output</w:t>
+            </w:r>
+          </w:p>
+        </w:tc>
+        <w:tc>
+          <w:tcPr>
+            <w:tcW w:w="2207" w:type="dxa"/>
+          </w:tcPr>
+          <w:p>
+            <w:pPr>
+              <w:jc w:val="center"/>
+              <w:rPr>
+                <w:rFonts w:ascii="Times New Roman" w:hAnsi="Times New Roman" w:cs="Times New Roman"/>
+                <w:i/>
+                <w:iCs/>
+                <w:lang w:val="en-US"/>
+              </w:rPr>
+            </w:pPr>
+            <w:r>
+              <w:rPr>
+                <w:rFonts w:ascii="Times New Roman" w:hAnsi="Times New Roman" w:cs="Times New Roman"/>
+                <w:i/>
+                <w:iCs/>
+                <w:lang w:val="en-US"/>
+              </w:rPr>
+              <w:t>none</w:t>
+            </w:r>
+          </w:p>
+        </w:tc>
+        <w:tc>
+          <w:tcPr>
+            <w:tcW w:w="2207" w:type="dxa"/>
+          </w:tcPr>
+          <w:p>
+            <w:pPr>
+              <w:jc w:val="center"/>
+              <w:rPr>
+                <w:rFonts w:ascii="Times New Roman" w:hAnsi="Times New Roman" w:cs="Times New Roman"/>
+                <w:lang w:val="en-US"/>
+              </w:rPr>
+            </w:pPr>
+            <w:r>
+              <w:rPr>
+                <w:rFonts w:ascii="Times New Roman" w:hAnsi="Times New Roman" w:cs="Times New Roman"/>
+                <w:lang w:val="en-US"/>
+              </w:rPr>
+              <w:t>-</w:t>
+            </w:r>
+          </w:p>
+        </w:tc>
+        <w:tc>
+          <w:tcPr>
+            <w:tcW w:w="2207" w:type="dxa"/>
+          </w:tcPr>
+          <w:p>
+            <w:pPr>
+              <w:jc w:val="both"/>
+              <w:rPr>
+                <w:rFonts w:ascii="Times New Roman" w:hAnsi="Times New Roman" w:cs="Times New Roman"/>
+                <w:b/>
+                <w:bCs/>
+                <w:lang w:val="en-US"/>
+              </w:rPr>
+            </w:pPr>
+          </w:p>
+        </w:tc>
+      </w:tr>
+    </w:tbl>
+    <w:p>
+      <w:pPr>
+        <w:jc w:val="both"/>
+        <w:rPr>
+          <w:rFonts w:ascii="Times New Roman" w:hAnsi="Times New Roman" w:cs="Times New Roman"/>
+          <w:b/>
+          <w:bCs/>
+          <w:lang w:val="en-US"/>
+        </w:rPr>
+      </w:pPr>
+    </w:p>
+    <w:p>
+      <w:pPr>
+        <w:jc w:val="both"/>
+        <w:rPr>
+          <w:rFonts w:ascii="Times New Roman" w:eastAsiaTheme="minorEastAsia" w:hAnsi="Times New Roman" w:cs="Times New Roman"/>
+          <w:lang w:val="en-US"/>
+        </w:rPr>
+      </w:pPr>
+      <m:oMathPara>
+        <m:oMath>
+          <m:r>
+            <w:rPr>
+              <w:rFonts w:ascii="Cambria Math" w:hAnsi="Cambria Math" w:cs="Times New Roman"/>
+              <w:lang w:val="en-US"/>
+            </w:rPr>
+            <m:t>input+aux+output=2=O(1)</m:t>
+          </m:r>
+        </m:oMath>
+      </m:oMathPara>
+    </w:p>
+    <w:p>
+      <w:pPr>
+        <w:jc w:val="both"/>
+        <w:rPr>
+          <w:rFonts w:ascii="Times New Roman" w:eastAsiaTheme="minorEastAsia" w:hAnsi="Times New Roman" w:cs="Times New Roman"/>
+          <w:lang w:val="en-US"/>
+        </w:rPr>
+      </w:pPr>
+    </w:p>
+    <w:p>
+      <w:pPr>
+        <w:jc w:val="center"/>
+        <w:rPr>
+          <w:rFonts w:ascii="Cambria Math" w:hAnsi="Cambria Math" w:cs="Cambria Math"/>
+          <w:lang w:val="en-US"/>
+        </w:rPr>
+      </w:pPr>
+      <w:r>
+        <w:rPr>
+          <w:rFonts w:ascii="Times New Roman" w:hAnsi="Times New Roman" w:cs="Times New Roman"/>
+          <w:lang w:val="en-US"/>
+        </w:rPr>
+        <w:t xml:space="preserve">With this we can say that the </w:t>
+      </w:r>
+      <w:r>
+        <w:rPr>
+          <w:rFonts w:ascii="Times New Roman" w:hAnsi="Times New Roman" w:cs="Times New Roman"/>
+          <w:lang w:val="en-US"/>
+        </w:rPr>
+        <w:t>spatial</w:t>
+      </w:r>
+      <w:r>
+        <w:rPr>
+          <w:rFonts w:ascii="Times New Roman" w:hAnsi="Times New Roman" w:cs="Times New Roman"/>
+          <w:lang w:val="en-US"/>
+        </w:rPr>
+        <w:t xml:space="preserve"> complexity of this algorithm in big O notation would be : </w:t>
+      </w:r>
+    </w:p>
+    <w:p>
+      <w:pPr>
+        <w:jc w:val="center"/>
+        <w:rPr>
+          <w:rFonts w:ascii="Times New Roman" w:eastAsiaTheme="minorEastAsia" w:hAnsi="Times New Roman" w:cs="Times New Roman"/>
+          <w:lang w:val="en-US"/>
+        </w:rPr>
+      </w:pPr>
+      <m:oMathPara>
+        <m:oMath>
+          <m:r>
+            <w:rPr>
+              <w:rFonts w:ascii="Cambria Math" w:eastAsiaTheme="minorEastAsia" w:hAnsi="Cambria Math" w:cs="Times New Roman"/>
+              <w:lang w:val="en-US"/>
+            </w:rPr>
+            <m:t>O(</m:t>
+          </m:r>
+          <m:r>
+            <w:rPr>
+              <w:rFonts w:ascii="Cambria Math" w:eastAsiaTheme="minorEastAsia" w:hAnsi="Cambria Math" w:cs="Times New Roman"/>
+              <w:lang w:val="en-US"/>
+            </w:rPr>
+            <m:t>1</m:t>
+          </m:r>
+          <m:r>
+            <w:rPr>
+              <w:rFonts w:ascii="Cambria Math" w:eastAsiaTheme="minorEastAsia" w:hAnsi="Cambria Math" w:cs="Times New Roman"/>
+              <w:lang w:val="en-US"/>
+            </w:rPr>
+            <m:t>)</m:t>
+          </m:r>
+        </m:oMath>
+      </m:oMathPara>
+    </w:p>
+    <w:p>
+      <w:pPr>
+        <w:jc w:val="both"/>
         <w:rPr>
           <w:rFonts w:ascii="Times New Roman" w:hAnsi="Times New Roman" w:cs="Times New Roman"/>
           <w:b/>
@@ -1725,6 +4672,16 @@
       </w:tblBorders>
     </w:tblPr>
   </w:style>
+  <w:style w:type="character" w:styleId="Textodelmarcadordeposicin">
+    <w:name w:val="Placeholder Text"/>
+    <w:basedOn w:val="Fuentedeprrafopredeter"/>
+    <w:uiPriority w:val="99"/>
+    <w:semiHidden/>
+    <w:rsid w:val="0090232D"/>
+    <w:rPr>
+      <w:color w:val="666666"/>
+    </w:rPr>
+  </w:style>
 </w:styles>
 </file>
 

</xml_diff>